<commit_message>
start of he E5
</commit_message>
<xml_diff>
--- a/exp/exp4/201900130176_李伟国_实验4.docx
+++ b/exp/exp4/201900130176_李伟国_实验4.docx
@@ -379,7 +379,7 @@
                 <w:tab w:val="left" w:pos="3320"/>
               </w:tabs>
               <w:rPr>
-                <w:rFonts w:ascii="黑体" w:eastAsia="黑体" w:hAnsi="Times" w:hint="eastAsia"/>
+                <w:rFonts w:ascii="黑体" w:eastAsia="黑体" w:hAnsi="Times"/>
                 <w:sz w:val="24"/>
                 <w:szCs w:val="20"/>
               </w:rPr>
@@ -1189,6 +1189,7 @@
             <w:r>
               <w:rPr>
                 <w:rFonts w:ascii="黑体" w:eastAsia="黑体" w:hAnsi="Times"/>
+                <w:noProof/>
                 <w:sz w:val="24"/>
                 <w:szCs w:val="20"/>
               </w:rPr>
@@ -1235,7 +1236,7 @@
               <w:ind w:left="240"/>
               <w:jc w:val="center"/>
               <w:rPr>
-                <w:rFonts w:ascii="宋体" w:hAnsi="宋体" w:hint="eastAsia"/>
+                <w:rFonts w:ascii="宋体" w:hAnsi="宋体"/>
                 <w:sz w:val="18"/>
                 <w:szCs w:val="20"/>
               </w:rPr>
@@ -1483,7 +1484,7 @@
             <w:pPr>
               <w:ind w:left="240"/>
               <w:rPr>
-                <w:rFonts w:ascii="黑体" w:eastAsia="黑体" w:hAnsi="Times" w:hint="eastAsia"/>
+                <w:rFonts w:ascii="黑体" w:eastAsia="黑体" w:hAnsi="Times"/>
                 <w:sz w:val="24"/>
                 <w:szCs w:val="20"/>
               </w:rPr>
@@ -1502,6 +1503,7 @@
             <w:r>
               <w:rPr>
                 <w:rFonts w:ascii="黑体" w:eastAsia="黑体" w:hAnsi="Times"/>
+                <w:noProof/>
                 <w:sz w:val="24"/>
                 <w:szCs w:val="20"/>
               </w:rPr>
@@ -1547,7 +1549,7 @@
               <w:ind w:left="240"/>
               <w:jc w:val="center"/>
               <w:rPr>
-                <w:rFonts w:ascii="黑体" w:eastAsia="黑体" w:hAnsi="Times" w:hint="eastAsia"/>
+                <w:rFonts w:ascii="黑体" w:eastAsia="黑体" w:hAnsi="Times"/>
                 <w:sz w:val="24"/>
                 <w:szCs w:val="20"/>
               </w:rPr>
@@ -1607,6 +1609,7 @@
             <w:r>
               <w:rPr>
                 <w:rFonts w:ascii="黑体" w:eastAsia="黑体" w:hAnsi="Times"/>
+                <w:noProof/>
                 <w:sz w:val="24"/>
                 <w:szCs w:val="20"/>
               </w:rPr>
@@ -1660,6 +1663,7 @@
             <w:r>
               <w:rPr>
                 <w:rFonts w:ascii="黑体" w:eastAsia="黑体" w:hAnsi="Times"/>
+                <w:noProof/>
                 <w:sz w:val="24"/>
                 <w:szCs w:val="20"/>
               </w:rPr>
@@ -1757,7 +1761,7 @@
           <w:p>
             <w:pPr>
               <w:rPr>
-                <w:rFonts w:ascii="黑体" w:eastAsia="黑体" w:hAnsi="Times" w:hint="eastAsia"/>
+                <w:rFonts w:ascii="黑体" w:eastAsia="黑体" w:hAnsi="Times"/>
                 <w:sz w:val="24"/>
                 <w:szCs w:val="20"/>
               </w:rPr>
@@ -1776,6 +1780,7 @@
             <w:r>
               <w:rPr>
                 <w:rFonts w:ascii="黑体" w:eastAsia="黑体" w:hAnsi="Times"/>
+                <w:noProof/>
                 <w:sz w:val="24"/>
                 <w:szCs w:val="20"/>
               </w:rPr>
@@ -1821,7 +1826,7 @@
               <w:ind w:left="240"/>
               <w:jc w:val="center"/>
               <w:rPr>
-                <w:rFonts w:ascii="黑体" w:eastAsia="黑体" w:hAnsi="Times" w:hint="eastAsia"/>
+                <w:rFonts w:ascii="黑体" w:eastAsia="黑体" w:hAnsi="Times"/>
                 <w:sz w:val="24"/>
                 <w:szCs w:val="20"/>
               </w:rPr>
@@ -1840,7 +1845,7 @@
               <w:ind w:left="240"/>
               <w:jc w:val="center"/>
               <w:rPr>
-                <w:rFonts w:ascii="黑体" w:eastAsia="黑体" w:hAnsi="Times" w:hint="eastAsia"/>
+                <w:rFonts w:ascii="黑体" w:eastAsia="黑体" w:hAnsi="Times"/>
                 <w:sz w:val="24"/>
                 <w:szCs w:val="20"/>
               </w:rPr>
@@ -1859,6 +1864,7 @@
             <w:r>
               <w:rPr>
                 <w:rFonts w:ascii="黑体" w:eastAsia="黑体" w:hAnsi="Times"/>
+                <w:noProof/>
                 <w:sz w:val="24"/>
                 <w:szCs w:val="20"/>
               </w:rPr>
@@ -1923,7 +1929,7 @@
               <w:ind w:left="240"/>
               <w:jc w:val="center"/>
               <w:rPr>
-                <w:rFonts w:ascii="黑体" w:eastAsia="黑体" w:hAnsi="Times" w:hint="eastAsia"/>
+                <w:rFonts w:ascii="黑体" w:eastAsia="黑体" w:hAnsi="Times"/>
                 <w:sz w:val="24"/>
                 <w:szCs w:val="20"/>
               </w:rPr>
@@ -1944,18 +1950,42 @@
             <w:pPr>
               <w:ind w:left="240"/>
               <w:rPr>
+                <w:rFonts w:ascii="宋体" w:hAnsi="宋体"/>
+                <w:sz w:val="24"/>
+                <w:szCs w:val="20"/>
+              </w:rPr>
+            </w:pPr>
+            <w:r>
+              <w:rPr>
                 <w:rFonts w:ascii="宋体" w:hAnsi="宋体" w:hint="eastAsia"/>
                 <w:sz w:val="24"/>
                 <w:szCs w:val="20"/>
               </w:rPr>
-            </w:pPr>
+              <w:t>通过调整不同的perplexity</w:t>
+            </w:r>
+            <w:r>
+              <w:rPr>
+                <w:rFonts w:ascii="宋体" w:hAnsi="宋体"/>
+                <w:sz w:val="24"/>
+                <w:szCs w:val="20"/>
+              </w:rPr>
+              <w:t xml:space="preserve"> </w:t>
+            </w:r>
             <w:r>
               <w:rPr>
                 <w:rFonts w:ascii="宋体" w:hAnsi="宋体" w:hint="eastAsia"/>
                 <w:sz w:val="24"/>
                 <w:szCs w:val="20"/>
               </w:rPr>
-              <w:t>通过调整不同的perplexity</w:t>
+              <w:t>，我们可以发现，</w:t>
+            </w:r>
+            <w:r>
+              <w:rPr>
+                <w:rFonts w:ascii="宋体" w:hAnsi="宋体" w:hint="eastAsia"/>
+                <w:sz w:val="24"/>
+                <w:szCs w:val="20"/>
+              </w:rPr>
+              <w:t>在perplexity</w:t>
             </w:r>
             <w:r>
               <w:rPr>
@@ -1971,7 +2001,15 @@
                 <w:sz w:val="24"/>
                 <w:szCs w:val="20"/>
               </w:rPr>
-              <w:t>，我们可以发现，</w:t>
+              <w:t>很大的时候，在embedding</w:t>
+            </w:r>
+            <w:r>
+              <w:rPr>
+                <w:rFonts w:ascii="宋体" w:hAnsi="宋体"/>
+                <w:sz w:val="24"/>
+                <w:szCs w:val="20"/>
+              </w:rPr>
+              <w:t xml:space="preserve"> </w:t>
             </w:r>
             <w:r>
               <w:rPr>
@@ -1979,7 +2017,7 @@
                 <w:sz w:val="24"/>
                 <w:szCs w:val="20"/>
               </w:rPr>
-              <w:t>在perplexity</w:t>
+              <w:t>中其cluster</w:t>
             </w:r>
             <w:r>
               <w:rPr>
@@ -1995,7 +2033,7 @@
                 <w:sz w:val="24"/>
                 <w:szCs w:val="20"/>
               </w:rPr>
-              <w:t>很大的时候，在embedding</w:t>
+              <w:t>的 效果远远不如在默认情况下即perplexity</w:t>
             </w:r>
             <w:r>
               <w:rPr>
@@ -2011,7 +2049,7 @@
                 <w:sz w:val="24"/>
                 <w:szCs w:val="20"/>
               </w:rPr>
-              <w:t>中其cluster</w:t>
+              <w:t>=</w:t>
             </w:r>
             <w:r>
               <w:rPr>
@@ -2019,7 +2057,7 @@
                 <w:sz w:val="24"/>
                 <w:szCs w:val="20"/>
               </w:rPr>
-              <w:t xml:space="preserve"> </w:t>
+              <w:t xml:space="preserve"> 30</w:t>
             </w:r>
             <w:r>
               <w:rPr>
@@ -2027,7 +2065,7 @@
                 <w:sz w:val="24"/>
                 <w:szCs w:val="20"/>
               </w:rPr>
-              <w:t>的 效果远远不如在默认情况下即perplexity</w:t>
+              <w:t>的情况下的效果，这是因为，perplexity</w:t>
             </w:r>
             <w:r>
               <w:rPr>
@@ -2043,7 +2081,47 @@
                 <w:sz w:val="24"/>
                 <w:szCs w:val="20"/>
               </w:rPr>
-              <w:t>=</w:t>
+              <w:t>越大，所要在低维空间中保持的点与点之间的距离的数目就越多，</w:t>
+            </w:r>
+            <w:r>
+              <w:rPr>
+                <w:rFonts w:ascii="宋体" w:hAnsi="宋体" w:hint="eastAsia"/>
+                <w:sz w:val="24"/>
+                <w:szCs w:val="20"/>
+              </w:rPr>
+              <w:t>也就是说要保持原来高维的数据越多，</w:t>
+            </w:r>
+            <w:r>
+              <w:rPr>
+                <w:rFonts w:ascii="宋体" w:hAnsi="宋体" w:hint="eastAsia"/>
+                <w:sz w:val="24"/>
+                <w:szCs w:val="20"/>
+              </w:rPr>
+              <w:t>导致降维后的效果会越复杂</w:t>
+            </w:r>
+            <w:r>
+              <w:rPr>
+                <w:rFonts w:ascii="宋体" w:hAnsi="宋体" w:hint="eastAsia"/>
+                <w:sz w:val="24"/>
+                <w:szCs w:val="20"/>
+              </w:rPr>
+              <w:t>，就会导致类与类之间的空间会很小，会更加的紧凑</w:t>
+            </w:r>
+            <w:r>
+              <w:rPr>
+                <w:rFonts w:ascii="宋体" w:hAnsi="宋体" w:hint="eastAsia"/>
+                <w:sz w:val="24"/>
+                <w:szCs w:val="20"/>
+              </w:rPr>
+              <w:t>。</w:t>
+            </w:r>
+            <w:r>
+              <w:rPr>
+                <w:rFonts w:ascii="宋体" w:hAnsi="宋体" w:hint="eastAsia"/>
+                <w:sz w:val="24"/>
+                <w:szCs w:val="20"/>
+              </w:rPr>
+              <w:t>但是，如果perplexity</w:t>
             </w:r>
             <w:r>
               <w:rPr>
@@ -2051,7 +2129,7 @@
                 <w:sz w:val="24"/>
                 <w:szCs w:val="20"/>
               </w:rPr>
-              <w:t xml:space="preserve"> 30</w:t>
+              <w:t xml:space="preserve"> </w:t>
             </w:r>
             <w:r>
               <w:rPr>
@@ -2059,96 +2137,24 @@
                 <w:sz w:val="24"/>
                 <w:szCs w:val="20"/>
               </w:rPr>
-              <w:t>的情况下的效果，这是因为，perplexity</w:t>
-            </w:r>
-            <w:r>
+              <w:t>设置的很小，类与类之间就不能很好地分离开来</w:t>
+            </w:r>
+          </w:p>
+          <w:p>
+            <w:pPr>
+              <w:ind w:left="240"/>
+              <w:rPr>
+                <w:rFonts w:ascii="黑体" w:eastAsia="黑体" w:hAnsi="Times"/>
+                <w:sz w:val="24"/>
+                <w:szCs w:val="20"/>
+              </w:rPr>
+            </w:pPr>
+          </w:p>
+          <w:p>
+            <w:pPr>
+              <w:ind w:left="240" w:firstLineChars="200" w:firstLine="480"/>
               <w:rPr>
                 <w:rFonts w:ascii="宋体" w:hAnsi="宋体"/>
-                <w:sz w:val="24"/>
-                <w:szCs w:val="20"/>
-              </w:rPr>
-              <w:t xml:space="preserve"> </w:t>
-            </w:r>
-            <w:r>
-              <w:rPr>
-                <w:rFonts w:ascii="宋体" w:hAnsi="宋体" w:hint="eastAsia"/>
-                <w:sz w:val="24"/>
-                <w:szCs w:val="20"/>
-              </w:rPr>
-              <w:t>越大，所要在低维空间中保持的点与点之间的距离的数目就越多，</w:t>
-            </w:r>
-            <w:r>
-              <w:rPr>
-                <w:rFonts w:ascii="宋体" w:hAnsi="宋体" w:hint="eastAsia"/>
-                <w:sz w:val="24"/>
-                <w:szCs w:val="20"/>
-              </w:rPr>
-              <w:t>也就是说要保持原来高维的数据越多，</w:t>
-            </w:r>
-            <w:r>
-              <w:rPr>
-                <w:rFonts w:ascii="宋体" w:hAnsi="宋体" w:hint="eastAsia"/>
-                <w:sz w:val="24"/>
-                <w:szCs w:val="20"/>
-              </w:rPr>
-              <w:t>导致降维后的效果会越复杂</w:t>
-            </w:r>
-            <w:r>
-              <w:rPr>
-                <w:rFonts w:ascii="宋体" w:hAnsi="宋体" w:hint="eastAsia"/>
-                <w:sz w:val="24"/>
-                <w:szCs w:val="20"/>
-              </w:rPr>
-              <w:t>，就会导致类与类之间的空间会很小，会更加的紧凑</w:t>
-            </w:r>
-            <w:r>
-              <w:rPr>
-                <w:rFonts w:ascii="宋体" w:hAnsi="宋体" w:hint="eastAsia"/>
-                <w:sz w:val="24"/>
-                <w:szCs w:val="20"/>
-              </w:rPr>
-              <w:t>。</w:t>
-            </w:r>
-            <w:r>
-              <w:rPr>
-                <w:rFonts w:ascii="宋体" w:hAnsi="宋体" w:hint="eastAsia"/>
-                <w:sz w:val="24"/>
-                <w:szCs w:val="20"/>
-              </w:rPr>
-              <w:t>但是，如果perplexity</w:t>
-            </w:r>
-            <w:r>
-              <w:rPr>
-                <w:rFonts w:ascii="宋体" w:hAnsi="宋体"/>
-                <w:sz w:val="24"/>
-                <w:szCs w:val="20"/>
-              </w:rPr>
-              <w:t xml:space="preserve"> </w:t>
-            </w:r>
-            <w:r>
-              <w:rPr>
-                <w:rFonts w:ascii="宋体" w:hAnsi="宋体" w:hint="eastAsia"/>
-                <w:sz w:val="24"/>
-                <w:szCs w:val="20"/>
-              </w:rPr>
-              <w:t>设置的很小，类与类之间就不能很好地分离开来</w:t>
-            </w:r>
-          </w:p>
-          <w:p>
-            <w:pPr>
-              <w:ind w:left="240"/>
-              <w:rPr>
-                <w:rFonts w:ascii="黑体" w:eastAsia="黑体" w:hAnsi="Times"/>
-                <w:sz w:val="24"/>
-                <w:szCs w:val="20"/>
-              </w:rPr>
-            </w:pPr>
-          </w:p>
-          <w:p>
-            <w:pPr>
-              <w:ind w:left="240" w:firstLineChars="200" w:firstLine="480"/>
-              <w:rPr>
-                <w:rFonts w:ascii="宋体" w:hAnsi="宋体" w:hint="eastAsia"/>
                 <w:sz w:val="24"/>
                 <w:szCs w:val="20"/>
               </w:rPr>
@@ -2457,6 +2463,7 @@
             <w:r>
               <w:rPr>
                 <w:rFonts w:ascii="黑体" w:eastAsia="黑体" w:hAnsi="Times"/>
+                <w:noProof/>
                 <w:sz w:val="24"/>
                 <w:szCs w:val="20"/>
               </w:rPr>
@@ -2522,7 +2529,7 @@
               <w:ind w:left="240" w:firstLineChars="200" w:firstLine="480"/>
               <w:jc w:val="center"/>
               <w:rPr>
-                <w:rFonts w:ascii="黑体" w:eastAsia="黑体" w:hAnsi="Times" w:hint="eastAsia"/>
+                <w:rFonts w:ascii="黑体" w:eastAsia="黑体" w:hAnsi="Times"/>
                 <w:sz w:val="24"/>
                 <w:szCs w:val="20"/>
               </w:rPr>
@@ -2541,6 +2548,7 @@
             <w:r>
               <w:rPr>
                 <w:rFonts w:ascii="黑体" w:eastAsia="黑体" w:hAnsi="Times"/>
+                <w:noProof/>
                 <w:sz w:val="24"/>
                 <w:szCs w:val="20"/>
               </w:rPr>
@@ -2608,7 +2616,7 @@
               <w:ind w:left="240" w:firstLineChars="200" w:firstLine="480"/>
               <w:jc w:val="center"/>
               <w:rPr>
-                <w:rFonts w:ascii="黑体" w:eastAsia="黑体" w:hAnsi="Times" w:hint="eastAsia"/>
+                <w:rFonts w:ascii="黑体" w:eastAsia="黑体" w:hAnsi="Times"/>
                 <w:sz w:val="24"/>
                 <w:szCs w:val="20"/>
               </w:rPr>
@@ -2627,6 +2635,7 @@
             <w:r>
               <w:rPr>
                 <w:rFonts w:ascii="黑体" w:eastAsia="黑体" w:hAnsi="Times"/>
+                <w:noProof/>
                 <w:sz w:val="24"/>
                 <w:szCs w:val="20"/>
               </w:rPr>
@@ -2711,6 +2720,7 @@
             <w:r>
               <w:rPr>
                 <w:rFonts w:ascii="黑体" w:eastAsia="黑体" w:hAnsi="Times"/>
+                <w:noProof/>
                 <w:sz w:val="24"/>
                 <w:szCs w:val="20"/>
               </w:rPr>
@@ -2778,7 +2788,7 @@
               <w:ind w:left="240" w:firstLineChars="200" w:firstLine="480"/>
               <w:jc w:val="center"/>
               <w:rPr>
-                <w:rFonts w:ascii="黑体" w:eastAsia="黑体" w:hAnsi="Times" w:hint="eastAsia"/>
+                <w:rFonts w:ascii="黑体" w:eastAsia="黑体" w:hAnsi="Times"/>
                 <w:sz w:val="24"/>
                 <w:szCs w:val="20"/>
               </w:rPr>
@@ -2797,6 +2807,7 @@
             <w:r>
               <w:rPr>
                 <w:rFonts w:ascii="黑体" w:eastAsia="黑体" w:hAnsi="Times"/>
+                <w:noProof/>
                 <w:sz w:val="24"/>
                 <w:szCs w:val="20"/>
               </w:rPr>
@@ -2873,7 +2884,7 @@
               <w:ind w:left="240" w:firstLineChars="200" w:firstLine="480"/>
               <w:jc w:val="left"/>
               <w:rPr>
-                <w:rFonts w:ascii="宋体" w:hAnsi="宋体" w:hint="eastAsia"/>
+                <w:rFonts w:ascii="宋体" w:hAnsi="宋体"/>
                 <w:sz w:val="24"/>
                 <w:szCs w:val="20"/>
               </w:rPr>
@@ -3079,30 +3090,58 @@
               <w:ind w:left="240" w:firstLineChars="200" w:firstLine="480"/>
               <w:jc w:val="center"/>
               <w:rPr>
+                <w:rFonts w:ascii="黑体" w:eastAsia="黑体" w:hAnsi="Times"/>
+                <w:sz w:val="24"/>
+                <w:szCs w:val="20"/>
+              </w:rPr>
+            </w:pPr>
+          </w:p>
+          <w:p>
+            <w:pPr>
+              <w:ind w:left="240" w:firstLineChars="200" w:firstLine="480"/>
+              <w:rPr>
+                <w:rFonts w:ascii="黑体" w:eastAsia="黑体" w:hAnsi="Times"/>
+                <w:sz w:val="24"/>
+                <w:szCs w:val="20"/>
+              </w:rPr>
+            </w:pPr>
+          </w:p>
+          <w:p>
+            <w:pPr>
+              <w:rPr>
+                <w:rFonts w:ascii="黑体" w:eastAsia="黑体" w:hAnsi="Times"/>
+                <w:sz w:val="24"/>
+                <w:szCs w:val="20"/>
+              </w:rPr>
+            </w:pPr>
+          </w:p>
+          <w:p>
+            <w:pPr>
+              <w:ind w:left="240"/>
+              <w:rPr>
+                <w:rFonts w:ascii="黑体" w:eastAsia="黑体" w:hAnsi="Times"/>
+                <w:sz w:val="24"/>
+                <w:szCs w:val="20"/>
+              </w:rPr>
+            </w:pPr>
+          </w:p>
+          <w:p>
+            <w:pPr>
+              <w:ind w:left="240"/>
+              <w:rPr>
+                <w:rFonts w:ascii="黑体" w:eastAsia="黑体" w:hAnsi="Times"/>
+                <w:sz w:val="24"/>
+                <w:szCs w:val="20"/>
+              </w:rPr>
+            </w:pPr>
+            <w:r>
+              <w:rPr>
                 <w:rFonts w:ascii="黑体" w:eastAsia="黑体" w:hAnsi="Times" w:hint="eastAsia"/>
                 <w:sz w:val="24"/>
                 <w:szCs w:val="20"/>
               </w:rPr>
-            </w:pPr>
-          </w:p>
-          <w:p>
-            <w:pPr>
-              <w:ind w:left="240" w:firstLineChars="200" w:firstLine="480"/>
-              <w:rPr>
-                <w:rFonts w:ascii="黑体" w:eastAsia="黑体" w:hAnsi="Times" w:hint="eastAsia"/>
-                <w:sz w:val="24"/>
-                <w:szCs w:val="20"/>
-              </w:rPr>
-            </w:pPr>
-          </w:p>
-          <w:p>
-            <w:pPr>
-              <w:rPr>
-                <w:rFonts w:ascii="黑体" w:eastAsia="黑体" w:hAnsi="Times" w:hint="eastAsia"/>
-                <w:sz w:val="24"/>
-                <w:szCs w:val="20"/>
-              </w:rPr>
-            </w:pPr>
+              <w:t>深层原理</w:t>
+            </w:r>
           </w:p>
           <w:p>
             <w:pPr>
@@ -3119,34 +3158,6 @@
               <w:ind w:left="240"/>
               <w:rPr>
                 <w:rFonts w:ascii="黑体" w:eastAsia="黑体" w:hAnsi="Times"/>
-                <w:sz w:val="24"/>
-                <w:szCs w:val="20"/>
-              </w:rPr>
-            </w:pPr>
-            <w:r>
-              <w:rPr>
-                <w:rFonts w:ascii="黑体" w:eastAsia="黑体" w:hAnsi="Times" w:hint="eastAsia"/>
-                <w:sz w:val="24"/>
-                <w:szCs w:val="20"/>
-              </w:rPr>
-              <w:t>深层原理</w:t>
-            </w:r>
-          </w:p>
-          <w:p>
-            <w:pPr>
-              <w:ind w:left="240"/>
-              <w:rPr>
-                <w:rFonts w:ascii="黑体" w:eastAsia="黑体" w:hAnsi="Times"/>
-                <w:sz w:val="24"/>
-                <w:szCs w:val="20"/>
-              </w:rPr>
-            </w:pPr>
-          </w:p>
-          <w:p>
-            <w:pPr>
-              <w:ind w:left="240"/>
-              <w:rPr>
-                <w:rFonts w:ascii="黑体" w:eastAsia="黑体" w:hAnsi="Times" w:hint="eastAsia"/>
                 <w:sz w:val="24"/>
                 <w:szCs w:val="20"/>
               </w:rPr>
@@ -4580,1187 +4591,775 @@
           </w:p>
           <w:p>
             <w:pPr>
-              <w:ind w:left="240" w:firstLineChars="200" w:firstLine="440"/>
-              <w:rPr>
-                <w:rStyle w:val="mo"/>
-                <w:rFonts w:cs="Arial"/>
-                <w:color w:val="404040"/>
-                <w:sz w:val="22"/>
-                <w:szCs w:val="24"/>
-                <w:bdr w:val="none" w:sz="0" w:space="0" w:color="auto" w:frame="1"/>
-                <w:shd w:val="clear" w:color="auto" w:fill="FCFCFC"/>
-              </w:rPr>
-            </w:pPr>
-            <w:r>
-              <w:rPr>
-                <w:rStyle w:val="mo"/>
-                <w:rFonts w:cs="Arial" w:hint="eastAsia"/>
-                <w:color w:val="404040"/>
-                <w:sz w:val="22"/>
-                <w:szCs w:val="24"/>
-                <w:bdr w:val="none" w:sz="0" w:space="0" w:color="auto" w:frame="1"/>
-                <w:shd w:val="clear" w:color="auto" w:fill="FCFCFC"/>
+              <w:ind w:firstLineChars="300" w:firstLine="630"/>
+            </w:pPr>
+            <w:r>
+              <w:rPr>
+                <w:rFonts w:hint="eastAsia"/>
               </w:rPr>
               <w:t>不妨分别在</w:t>
             </w:r>
             <w:r>
               <w:rPr>
-                <w:rStyle w:val="mo"/>
-                <w:rFonts w:cs="Arial" w:hint="eastAsia"/>
-                <w:color w:val="404040"/>
-                <w:sz w:val="22"/>
-                <w:szCs w:val="24"/>
-                <w:bdr w:val="none" w:sz="0" w:space="0" w:color="auto" w:frame="1"/>
-                <w:shd w:val="clear" w:color="auto" w:fill="FCFCFC"/>
+                <w:rFonts w:hint="eastAsia"/>
               </w:rPr>
               <w:t>original</w:t>
             </w:r>
             <w:r>
-              <w:rPr>
-                <w:rStyle w:val="mo"/>
-                <w:rFonts w:cs="Arial"/>
-                <w:color w:val="404040"/>
-                <w:sz w:val="22"/>
-                <w:szCs w:val="24"/>
-                <w:bdr w:val="none" w:sz="0" w:space="0" w:color="auto" w:frame="1"/>
-                <w:shd w:val="clear" w:color="auto" w:fill="FCFCFC"/>
-              </w:rPr>
-              <w:t xml:space="preserve"> </w:t>
-            </w:r>
-            <w:r>
-              <w:rPr>
-                <w:rStyle w:val="mo"/>
-                <w:rFonts w:cs="Arial" w:hint="eastAsia"/>
-                <w:color w:val="404040"/>
-                <w:sz w:val="22"/>
-                <w:szCs w:val="24"/>
-                <w:bdr w:val="none" w:sz="0" w:space="0" w:color="auto" w:frame="1"/>
-                <w:shd w:val="clear" w:color="auto" w:fill="FCFCFC"/>
+              <w:t xml:space="preserve"> </w:t>
+            </w:r>
+            <w:r>
+              <w:rPr>
+                <w:rFonts w:hint="eastAsia"/>
               </w:rPr>
               <w:t>space</w:t>
             </w:r>
             <w:r>
-              <w:rPr>
-                <w:rStyle w:val="mo"/>
-                <w:rFonts w:cs="Arial"/>
-                <w:color w:val="404040"/>
-                <w:sz w:val="22"/>
-                <w:szCs w:val="24"/>
-                <w:bdr w:val="none" w:sz="0" w:space="0" w:color="auto" w:frame="1"/>
-                <w:shd w:val="clear" w:color="auto" w:fill="FCFCFC"/>
-              </w:rPr>
-              <w:t xml:space="preserve"> </w:t>
-            </w:r>
-            <w:r>
-              <w:rPr>
-                <w:rStyle w:val="mo"/>
-                <w:rFonts w:cs="Arial" w:hint="eastAsia"/>
-                <w:color w:val="404040"/>
-                <w:sz w:val="22"/>
-                <w:szCs w:val="24"/>
-                <w:bdr w:val="none" w:sz="0" w:space="0" w:color="auto" w:frame="1"/>
-                <w:shd w:val="clear" w:color="auto" w:fill="FCFCFC"/>
+              <w:t xml:space="preserve"> </w:t>
+            </w:r>
+            <w:r>
+              <w:rPr>
+                <w:rFonts w:hint="eastAsia"/>
               </w:rPr>
               <w:t>和</w:t>
             </w:r>
             <w:r>
               <w:rPr>
-                <w:rStyle w:val="mo"/>
-                <w:rFonts w:cs="Arial" w:hint="eastAsia"/>
-                <w:color w:val="404040"/>
-                <w:sz w:val="22"/>
-                <w:szCs w:val="24"/>
-                <w:bdr w:val="none" w:sz="0" w:space="0" w:color="auto" w:frame="1"/>
-                <w:shd w:val="clear" w:color="auto" w:fill="FCFCFC"/>
+                <w:rFonts w:hint="eastAsia"/>
               </w:rPr>
               <w:t xml:space="preserve"> embedding</w:t>
             </w:r>
             <w:r>
-              <w:rPr>
-                <w:rStyle w:val="mo"/>
-                <w:rFonts w:cs="Arial"/>
-                <w:color w:val="404040"/>
-                <w:sz w:val="22"/>
-                <w:szCs w:val="24"/>
-                <w:bdr w:val="none" w:sz="0" w:space="0" w:color="auto" w:frame="1"/>
-                <w:shd w:val="clear" w:color="auto" w:fill="FCFCFC"/>
-              </w:rPr>
-              <w:t xml:space="preserve"> </w:t>
-            </w:r>
-            <w:r>
-              <w:rPr>
-                <w:rStyle w:val="mo"/>
-                <w:rFonts w:cs="Arial" w:hint="eastAsia"/>
-                <w:color w:val="404040"/>
-                <w:sz w:val="22"/>
-                <w:szCs w:val="24"/>
-                <w:bdr w:val="none" w:sz="0" w:space="0" w:color="auto" w:frame="1"/>
-                <w:shd w:val="clear" w:color="auto" w:fill="FCFCFC"/>
+              <w:t xml:space="preserve"> </w:t>
+            </w:r>
+            <w:r>
+              <w:rPr>
+                <w:rFonts w:hint="eastAsia"/>
               </w:rPr>
               <w:t>space</w:t>
             </w:r>
             <w:r>
               <w:rPr>
-                <w:rStyle w:val="mo"/>
-                <w:rFonts w:cs="Arial" w:hint="eastAsia"/>
-                <w:color w:val="404040"/>
-                <w:sz w:val="22"/>
-                <w:szCs w:val="24"/>
-                <w:bdr w:val="none" w:sz="0" w:space="0" w:color="auto" w:frame="1"/>
-                <w:shd w:val="clear" w:color="auto" w:fill="FCFCFC"/>
+                <w:rFonts w:hint="eastAsia"/>
               </w:rPr>
               <w:t>中根据计算出啦的相似性构造</w:t>
             </w:r>
             <w:r>
               <w:rPr>
-                <w:rStyle w:val="mo"/>
-                <w:rFonts w:cs="Arial" w:hint="eastAsia"/>
-                <w:color w:val="404040"/>
-                <w:sz w:val="22"/>
-                <w:szCs w:val="24"/>
-                <w:bdr w:val="none" w:sz="0" w:space="0" w:color="auto" w:frame="1"/>
-                <w:shd w:val="clear" w:color="auto" w:fill="FCFCFC"/>
+                <w:rFonts w:hint="eastAsia"/>
               </w:rPr>
               <w:t>matrix</w:t>
             </w:r>
             <w:r>
-              <w:rPr>
-                <w:rStyle w:val="mo"/>
-                <w:rFonts w:cs="Arial"/>
-                <w:color w:val="404040"/>
-                <w:sz w:val="22"/>
-                <w:szCs w:val="24"/>
-                <w:bdr w:val="none" w:sz="0" w:space="0" w:color="auto" w:frame="1"/>
-                <w:shd w:val="clear" w:color="auto" w:fill="FCFCFC"/>
-              </w:rPr>
-              <w:t xml:space="preserve"> </w:t>
-            </w:r>
-            <w:r>
-              <w:rPr>
-                <w:rStyle w:val="mo"/>
-                <w:rFonts w:cs="Arial" w:hint="eastAsia"/>
-                <w:color w:val="404040"/>
-                <w:sz w:val="22"/>
-                <w:szCs w:val="24"/>
-                <w:bdr w:val="none" w:sz="0" w:space="0" w:color="auto" w:frame="1"/>
-                <w:shd w:val="clear" w:color="auto" w:fill="FCFCFC"/>
+              <w:t xml:space="preserve"> </w:t>
+            </w:r>
+            <w:r>
+              <w:rPr>
+                <w:rFonts w:hint="eastAsia"/>
               </w:rPr>
               <w:t>Q</w:t>
             </w:r>
             <w:r>
-              <w:rPr>
-                <w:rStyle w:val="mo"/>
-                <w:rFonts w:cs="Arial"/>
-                <w:color w:val="404040"/>
-                <w:sz w:val="22"/>
-                <w:szCs w:val="24"/>
-                <w:bdr w:val="none" w:sz="0" w:space="0" w:color="auto" w:frame="1"/>
-                <w:shd w:val="clear" w:color="auto" w:fill="FCFCFC"/>
-              </w:rPr>
-              <w:t xml:space="preserve"> </w:t>
-            </w:r>
-            <w:r>
-              <w:rPr>
-                <w:rStyle w:val="mo"/>
-                <w:rFonts w:cs="Arial" w:hint="eastAsia"/>
-                <w:color w:val="404040"/>
-                <w:sz w:val="22"/>
-                <w:szCs w:val="24"/>
-                <w:bdr w:val="none" w:sz="0" w:space="0" w:color="auto" w:frame="1"/>
-                <w:shd w:val="clear" w:color="auto" w:fill="FCFCFC"/>
+              <w:t xml:space="preserve"> </w:t>
+            </w:r>
+            <w:r>
+              <w:rPr>
+                <w:rFonts w:hint="eastAsia"/>
               </w:rPr>
               <w:t>和</w:t>
             </w:r>
             <w:r>
               <w:rPr>
-                <w:rStyle w:val="mo"/>
-                <w:rFonts w:cs="Arial" w:hint="eastAsia"/>
-                <w:color w:val="404040"/>
-                <w:sz w:val="22"/>
-                <w:szCs w:val="24"/>
-                <w:bdr w:val="none" w:sz="0" w:space="0" w:color="auto" w:frame="1"/>
-                <w:shd w:val="clear" w:color="auto" w:fill="FCFCFC"/>
+                <w:rFonts w:hint="eastAsia"/>
               </w:rPr>
               <w:t xml:space="preserve"> P</w:t>
             </w:r>
             <w:r>
               <w:rPr>
-                <w:rStyle w:val="mo"/>
-                <w:rFonts w:cs="Arial" w:hint="eastAsia"/>
-                <w:color w:val="404040"/>
-                <w:sz w:val="22"/>
-                <w:szCs w:val="24"/>
-                <w:bdr w:val="none" w:sz="0" w:space="0" w:color="auto" w:frame="1"/>
-                <w:shd w:val="clear" w:color="auto" w:fill="FCFCFC"/>
+                <w:rFonts w:hint="eastAsia"/>
               </w:rPr>
               <w:t>，</w:t>
             </w:r>
             <w:r>
               <w:rPr>
-                <w:rStyle w:val="mo"/>
-                <w:rFonts w:cs="Arial" w:hint="eastAsia"/>
-                <w:color w:val="404040"/>
-                <w:sz w:val="22"/>
-                <w:szCs w:val="24"/>
-                <w:bdr w:val="none" w:sz="0" w:space="0" w:color="auto" w:frame="1"/>
-                <w:shd w:val="clear" w:color="auto" w:fill="FCFCFC"/>
+                <w:rFonts w:hint="eastAsia"/>
               </w:rPr>
               <w:t>t-sne</w:t>
             </w:r>
             <w:r>
               <w:rPr>
-                <w:rStyle w:val="mo"/>
-                <w:rFonts w:cs="Arial" w:hint="eastAsia"/>
-                <w:color w:val="404040"/>
-                <w:sz w:val="22"/>
-                <w:szCs w:val="24"/>
-                <w:bdr w:val="none" w:sz="0" w:space="0" w:color="auto" w:frame="1"/>
-                <w:shd w:val="clear" w:color="auto" w:fill="FCFCFC"/>
+                <w:rFonts w:hint="eastAsia"/>
               </w:rPr>
               <w:t>的目的就是让</w:t>
             </w:r>
             <w:r>
               <w:rPr>
-                <w:rStyle w:val="mo"/>
-                <w:rFonts w:cs="Arial" w:hint="eastAsia"/>
-                <w:color w:val="404040"/>
-                <w:sz w:val="22"/>
-                <w:szCs w:val="24"/>
-                <w:bdr w:val="none" w:sz="0" w:space="0" w:color="auto" w:frame="1"/>
-                <w:shd w:val="clear" w:color="auto" w:fill="FCFCFC"/>
+                <w:rFonts w:hint="eastAsia"/>
               </w:rPr>
               <w:t>Q</w:t>
             </w:r>
             <w:r>
-              <w:rPr>
-                <w:rStyle w:val="mo"/>
-                <w:rFonts w:cs="Arial"/>
-                <w:color w:val="404040"/>
-                <w:sz w:val="22"/>
-                <w:szCs w:val="24"/>
-                <w:bdr w:val="none" w:sz="0" w:space="0" w:color="auto" w:frame="1"/>
-                <w:shd w:val="clear" w:color="auto" w:fill="FCFCFC"/>
-              </w:rPr>
-              <w:t xml:space="preserve"> </w:t>
-            </w:r>
-            <w:r>
-              <w:rPr>
-                <w:rStyle w:val="mo"/>
-                <w:rFonts w:cs="Arial" w:hint="eastAsia"/>
-                <w:color w:val="404040"/>
-                <w:sz w:val="22"/>
-                <w:szCs w:val="24"/>
-                <w:bdr w:val="none" w:sz="0" w:space="0" w:color="auto" w:frame="1"/>
-                <w:shd w:val="clear" w:color="auto" w:fill="FCFCFC"/>
+              <w:t xml:space="preserve"> </w:t>
+            </w:r>
+            <w:r>
+              <w:rPr>
+                <w:rFonts w:hint="eastAsia"/>
               </w:rPr>
               <w:t>matrix</w:t>
             </w:r>
             <w:r>
-              <w:rPr>
-                <w:rStyle w:val="mo"/>
-                <w:rFonts w:cs="Arial"/>
-                <w:color w:val="404040"/>
-                <w:sz w:val="22"/>
-                <w:szCs w:val="24"/>
-                <w:bdr w:val="none" w:sz="0" w:space="0" w:color="auto" w:frame="1"/>
-                <w:shd w:val="clear" w:color="auto" w:fill="FCFCFC"/>
-              </w:rPr>
-              <w:t xml:space="preserve"> </w:t>
-            </w:r>
-            <w:r>
-              <w:rPr>
-                <w:rStyle w:val="mo"/>
-                <w:rFonts w:cs="Arial" w:hint="eastAsia"/>
-                <w:color w:val="404040"/>
-                <w:sz w:val="22"/>
-                <w:szCs w:val="24"/>
-                <w:bdr w:val="none" w:sz="0" w:space="0" w:color="auto" w:frame="1"/>
-                <w:shd w:val="clear" w:color="auto" w:fill="FCFCFC"/>
+              <w:t xml:space="preserve"> </w:t>
+            </w:r>
+            <w:r>
+              <w:rPr>
+                <w:rFonts w:hint="eastAsia"/>
               </w:rPr>
               <w:t>和</w:t>
             </w:r>
             <w:r>
               <w:rPr>
-                <w:rStyle w:val="mo"/>
-                <w:rFonts w:cs="Arial" w:hint="eastAsia"/>
-                <w:color w:val="404040"/>
-                <w:sz w:val="22"/>
-                <w:szCs w:val="24"/>
-                <w:bdr w:val="none" w:sz="0" w:space="0" w:color="auto" w:frame="1"/>
-                <w:shd w:val="clear" w:color="auto" w:fill="FCFCFC"/>
+                <w:rFonts w:hint="eastAsia"/>
               </w:rPr>
               <w:t xml:space="preserve"> P</w:t>
             </w:r>
             <w:r>
-              <w:rPr>
-                <w:rStyle w:val="mo"/>
-                <w:rFonts w:cs="Arial"/>
-                <w:color w:val="404040"/>
-                <w:sz w:val="22"/>
-                <w:szCs w:val="24"/>
-                <w:bdr w:val="none" w:sz="0" w:space="0" w:color="auto" w:frame="1"/>
-                <w:shd w:val="clear" w:color="auto" w:fill="FCFCFC"/>
-              </w:rPr>
-              <w:t xml:space="preserve"> </w:t>
-            </w:r>
-            <w:r>
-              <w:rPr>
-                <w:rStyle w:val="mo"/>
-                <w:rFonts w:cs="Arial" w:hint="eastAsia"/>
-                <w:color w:val="404040"/>
-                <w:sz w:val="22"/>
-                <w:szCs w:val="24"/>
-                <w:bdr w:val="none" w:sz="0" w:space="0" w:color="auto" w:frame="1"/>
-                <w:shd w:val="clear" w:color="auto" w:fill="FCFCFC"/>
+              <w:t xml:space="preserve"> </w:t>
+            </w:r>
+            <w:r>
+              <w:rPr>
+                <w:rFonts w:hint="eastAsia"/>
               </w:rPr>
               <w:t>matrix</w:t>
             </w:r>
             <w:r>
-              <w:rPr>
-                <w:rStyle w:val="mo"/>
-                <w:rFonts w:cs="Arial"/>
-                <w:color w:val="404040"/>
-                <w:sz w:val="22"/>
-                <w:szCs w:val="24"/>
-                <w:bdr w:val="none" w:sz="0" w:space="0" w:color="auto" w:frame="1"/>
-                <w:shd w:val="clear" w:color="auto" w:fill="FCFCFC"/>
-              </w:rPr>
-              <w:t xml:space="preserve"> </w:t>
-            </w:r>
-            <w:r>
-              <w:rPr>
-                <w:rStyle w:val="mo"/>
-                <w:rFonts w:cs="Arial" w:hint="eastAsia"/>
-                <w:color w:val="404040"/>
-                <w:sz w:val="22"/>
-                <w:szCs w:val="24"/>
-                <w:bdr w:val="none" w:sz="0" w:space="0" w:color="auto" w:frame="1"/>
-                <w:shd w:val="clear" w:color="auto" w:fill="FCFCFC"/>
+              <w:t xml:space="preserve"> </w:t>
+            </w:r>
+            <w:r>
+              <w:rPr>
+                <w:rFonts w:hint="eastAsia"/>
               </w:rPr>
               <w:t>很相似。</w:t>
             </w:r>
           </w:p>
           <w:p>
-            <w:pPr>
-              <w:ind w:left="240" w:firstLineChars="200" w:firstLine="440"/>
-              <w:rPr>
-                <w:rStyle w:val="mo"/>
-                <w:rFonts w:ascii="宋体" w:hAnsi="宋体" w:cs="Arial"/>
-                <w:color w:val="404040"/>
-                <w:sz w:val="22"/>
-                <w:szCs w:val="24"/>
-                <w:bdr w:val="none" w:sz="0" w:space="0" w:color="auto" w:frame="1"/>
-                <w:shd w:val="clear" w:color="auto" w:fill="FCFCFC"/>
-              </w:rPr>
-            </w:pPr>
-            <w:r>
-              <w:rPr>
-                <w:rStyle w:val="mo"/>
-                <w:rFonts w:ascii="宋体" w:hAnsi="宋体" w:cs="Arial" w:hint="eastAsia"/>
-                <w:color w:val="404040"/>
-                <w:sz w:val="22"/>
-                <w:szCs w:val="24"/>
-                <w:bdr w:val="none" w:sz="0" w:space="0" w:color="auto" w:frame="1"/>
-                <w:shd w:val="clear" w:color="auto" w:fill="FCFCFC"/>
-              </w:rPr>
-              <w:t>通过使用KL</w:t>
-            </w:r>
-            <w:r>
-              <w:rPr>
-                <w:rStyle w:val="mo"/>
-                <w:rFonts w:ascii="宋体" w:hAnsi="宋体" w:cs="Arial"/>
-                <w:color w:val="404040"/>
-                <w:sz w:val="22"/>
-                <w:szCs w:val="24"/>
-                <w:bdr w:val="none" w:sz="0" w:space="0" w:color="auto" w:frame="1"/>
-                <w:shd w:val="clear" w:color="auto" w:fill="FCFCFC"/>
-              </w:rPr>
-              <w:t xml:space="preserve"> </w:t>
-            </w:r>
-            <w:r>
-              <w:rPr>
-                <w:rStyle w:val="mo"/>
-                <w:rFonts w:ascii="宋体" w:hAnsi="宋体" w:cs="Arial" w:hint="eastAsia"/>
-                <w:color w:val="404040"/>
-                <w:sz w:val="22"/>
-                <w:szCs w:val="24"/>
-                <w:bdr w:val="none" w:sz="0" w:space="0" w:color="auto" w:frame="1"/>
-                <w:shd w:val="clear" w:color="auto" w:fill="FCFCFC"/>
-              </w:rPr>
-              <w:t>做为cost</w:t>
-            </w:r>
-            <w:r>
-              <w:rPr>
-                <w:rStyle w:val="mo"/>
-                <w:rFonts w:ascii="宋体" w:hAnsi="宋体" w:cs="Arial"/>
-                <w:color w:val="404040"/>
-                <w:sz w:val="22"/>
-                <w:szCs w:val="24"/>
-                <w:bdr w:val="none" w:sz="0" w:space="0" w:color="auto" w:frame="1"/>
-                <w:shd w:val="clear" w:color="auto" w:fill="FCFCFC"/>
-              </w:rPr>
-              <w:t xml:space="preserve"> </w:t>
-            </w:r>
-            <w:r>
-              <w:rPr>
-                <w:rStyle w:val="mo"/>
-                <w:rFonts w:ascii="宋体" w:hAnsi="宋体" w:cs="Arial" w:hint="eastAsia"/>
-                <w:color w:val="404040"/>
-                <w:sz w:val="22"/>
-                <w:szCs w:val="24"/>
-                <w:bdr w:val="none" w:sz="0" w:space="0" w:color="auto" w:frame="1"/>
-                <w:shd w:val="clear" w:color="auto" w:fill="FCFCFC"/>
+            <w:r>
+              <w:rPr>
+                <w:rFonts w:hint="eastAsia"/>
+              </w:rPr>
+              <w:t>通过使用</w:t>
+            </w:r>
+            <w:r>
+              <w:rPr>
+                <w:rFonts w:hint="eastAsia"/>
+              </w:rPr>
+              <w:t>KL</w:t>
+            </w:r>
+            <w:r>
+              <w:t xml:space="preserve"> </w:t>
+            </w:r>
+            <w:r>
+              <w:rPr>
+                <w:rFonts w:hint="eastAsia"/>
+              </w:rPr>
+              <w:t>做为</w:t>
+            </w:r>
+            <w:r>
+              <w:rPr>
+                <w:rFonts w:hint="eastAsia"/>
+              </w:rPr>
+              <w:t>cost</w:t>
+            </w:r>
+            <w:r>
+              <w:t xml:space="preserve"> </w:t>
+            </w:r>
+            <w:r>
+              <w:rPr>
+                <w:rFonts w:hint="eastAsia"/>
               </w:rPr>
               <w:t>function</w:t>
             </w:r>
             <w:r>
-              <w:rPr>
-                <w:rStyle w:val="mo"/>
-                <w:rFonts w:ascii="宋体" w:hAnsi="宋体" w:cs="Arial"/>
-                <w:color w:val="404040"/>
-                <w:sz w:val="22"/>
-                <w:szCs w:val="24"/>
-                <w:bdr w:val="none" w:sz="0" w:space="0" w:color="auto" w:frame="1"/>
-                <w:shd w:val="clear" w:color="auto" w:fill="FCFCFC"/>
-              </w:rPr>
-              <w:t xml:space="preserve"> </w:t>
-            </w:r>
-            <w:r>
-              <w:rPr>
-                <w:rStyle w:val="mo"/>
-                <w:rFonts w:ascii="宋体" w:hAnsi="宋体" w:cs="Arial" w:hint="eastAsia"/>
-                <w:color w:val="404040"/>
-                <w:sz w:val="22"/>
-                <w:szCs w:val="24"/>
-                <w:bdr w:val="none" w:sz="0" w:space="0" w:color="auto" w:frame="1"/>
-                <w:shd w:val="clear" w:color="auto" w:fill="FCFCFC"/>
-              </w:rPr>
-              <w:t>，然后用gradinet</w:t>
-            </w:r>
-            <w:r>
-              <w:rPr>
-                <w:rStyle w:val="mo"/>
-                <w:rFonts w:ascii="宋体" w:hAnsi="宋体" w:cs="Arial"/>
-                <w:color w:val="404040"/>
-                <w:sz w:val="22"/>
-                <w:szCs w:val="24"/>
-                <w:bdr w:val="none" w:sz="0" w:space="0" w:color="auto" w:frame="1"/>
-                <w:shd w:val="clear" w:color="auto" w:fill="FCFCFC"/>
-              </w:rPr>
-              <w:t xml:space="preserve"> </w:t>
-            </w:r>
-            <w:r>
-              <w:rPr>
-                <w:rStyle w:val="mo"/>
-                <w:rFonts w:ascii="宋体" w:hAnsi="宋体" w:cs="Arial" w:hint="eastAsia"/>
-                <w:color w:val="404040"/>
-                <w:sz w:val="22"/>
-                <w:szCs w:val="24"/>
-                <w:bdr w:val="none" w:sz="0" w:space="0" w:color="auto" w:frame="1"/>
-                <w:shd w:val="clear" w:color="auto" w:fill="FCFCFC"/>
+              <w:t xml:space="preserve"> </w:t>
+            </w:r>
+            <w:r>
+              <w:rPr>
+                <w:rFonts w:hint="eastAsia"/>
+              </w:rPr>
+              <w:t>，然后用</w:t>
+            </w:r>
+            <w:r>
+              <w:rPr>
+                <w:rFonts w:hint="eastAsia"/>
+              </w:rPr>
+              <w:t>gradinet</w:t>
+            </w:r>
+            <w:r>
+              <w:t xml:space="preserve"> </w:t>
+            </w:r>
+            <w:r>
+              <w:rPr>
+                <w:rFonts w:hint="eastAsia"/>
               </w:rPr>
               <w:t>descent</w:t>
             </w:r>
             <w:r>
-              <w:rPr>
-                <w:rStyle w:val="mo"/>
-                <w:rFonts w:ascii="宋体" w:hAnsi="宋体" w:cs="Arial"/>
-                <w:color w:val="404040"/>
-                <w:sz w:val="22"/>
-                <w:szCs w:val="24"/>
-                <w:bdr w:val="none" w:sz="0" w:space="0" w:color="auto" w:frame="1"/>
-                <w:shd w:val="clear" w:color="auto" w:fill="FCFCFC"/>
-              </w:rPr>
-              <w:t xml:space="preserve"> </w:t>
-            </w:r>
-            <w:r>
-              <w:rPr>
-                <w:rStyle w:val="mo"/>
-                <w:rFonts w:ascii="宋体" w:hAnsi="宋体" w:cs="Arial" w:hint="eastAsia"/>
-                <w:color w:val="404040"/>
-                <w:sz w:val="22"/>
-                <w:szCs w:val="24"/>
-                <w:bdr w:val="none" w:sz="0" w:space="0" w:color="auto" w:frame="1"/>
-                <w:shd w:val="clear" w:color="auto" w:fill="FCFCFC"/>
+              <w:t xml:space="preserve"> </w:t>
+            </w:r>
+            <w:r>
+              <w:rPr>
+                <w:rFonts w:hint="eastAsia"/>
               </w:rPr>
               <w:t>的方法来优化损失函数</w:t>
             </w:r>
             <w:r>
               <w:rPr>
-                <w:rStyle w:val="mo"/>
-                <w:rFonts w:ascii="宋体" w:hAnsi="宋体" w:cs="Arial" w:hint="eastAsia"/>
-                <w:color w:val="404040"/>
-                <w:sz w:val="22"/>
-                <w:szCs w:val="24"/>
-                <w:bdr w:val="none" w:sz="0" w:space="0" w:color="auto" w:frame="1"/>
-                <w:shd w:val="clear" w:color="auto" w:fill="FCFCFC"/>
+                <w:rFonts w:hint="eastAsia"/>
               </w:rPr>
               <w:t>。</w:t>
             </w:r>
           </w:p>
           <w:p>
-            <w:pPr>
-              <w:rPr>
-                <w:rStyle w:val="mo"/>
-                <w:rFonts w:ascii="宋体" w:hAnsi="宋体" w:cs="Arial"/>
-                <w:color w:val="404040"/>
-                <w:sz w:val="22"/>
-                <w:szCs w:val="24"/>
-                <w:bdr w:val="none" w:sz="0" w:space="0" w:color="auto" w:frame="1"/>
-                <w:shd w:val="clear" w:color="auto" w:fill="FCFCFC"/>
-              </w:rPr>
-            </w:pPr>
-            <w:r>
-              <w:rPr>
-                <w:rStyle w:val="mo"/>
-                <w:rFonts w:ascii="宋体" w:hAnsi="宋体" w:cs="Arial" w:hint="eastAsia"/>
-                <w:color w:val="404040"/>
-                <w:sz w:val="22"/>
-                <w:szCs w:val="24"/>
-                <w:bdr w:val="none" w:sz="0" w:space="0" w:color="auto" w:frame="1"/>
-                <w:shd w:val="clear" w:color="auto" w:fill="FCFCFC"/>
-              </w:rPr>
-              <w:t xml:space="preserve"> </w:t>
-            </w:r>
-            <w:r>
-              <w:rPr>
-                <w:rStyle w:val="mo"/>
-                <w:rFonts w:ascii="宋体" w:hAnsi="宋体" w:cs="Arial"/>
-                <w:color w:val="404040"/>
-                <w:sz w:val="22"/>
-                <w:szCs w:val="24"/>
-                <w:bdr w:val="none" w:sz="0" w:space="0" w:color="auto" w:frame="1"/>
-                <w:shd w:val="clear" w:color="auto" w:fill="FCFCFC"/>
-              </w:rPr>
+            <w:r>
+              <w:rPr>
+                <w:rFonts w:hint="eastAsia"/>
+              </w:rPr>
+              <w:t xml:space="preserve"> </w:t>
+            </w:r>
+            <w:r>
               <w:t xml:space="preserve">     </w:t>
             </w:r>
           </w:p>
           <w:p>
-            <w:pPr>
-              <w:rPr>
-                <w:rStyle w:val="mo"/>
-                <w:rFonts w:ascii="宋体" w:hAnsi="宋体" w:cs="Arial" w:hint="eastAsia"/>
-                <w:color w:val="404040"/>
-                <w:sz w:val="22"/>
-                <w:szCs w:val="24"/>
-                <w:bdr w:val="none" w:sz="0" w:space="0" w:color="auto" w:frame="1"/>
-                <w:shd w:val="clear" w:color="auto" w:fill="FCFCFC"/>
-              </w:rPr>
-            </w:pPr>
-            <w:r>
-              <w:rPr>
-                <w:rStyle w:val="mo"/>
-                <w:rFonts w:ascii="宋体" w:hAnsi="宋体" w:cs="Arial" w:hint="eastAsia"/>
-                <w:color w:val="404040"/>
-                <w:sz w:val="22"/>
-                <w:szCs w:val="24"/>
-                <w:bdr w:val="none" w:sz="0" w:space="0" w:color="auto" w:frame="1"/>
-                <w:shd w:val="clear" w:color="auto" w:fill="FCFCFC"/>
-              </w:rPr>
-              <w:t xml:space="preserve"> </w:t>
-            </w:r>
-            <w:r>
-              <w:rPr>
-                <w:rStyle w:val="mo"/>
-                <w:rFonts w:ascii="宋体" w:hAnsi="宋体" w:cs="Arial"/>
-                <w:color w:val="404040"/>
-                <w:sz w:val="22"/>
-                <w:szCs w:val="24"/>
-                <w:bdr w:val="none" w:sz="0" w:space="0" w:color="auto" w:frame="1"/>
-                <w:shd w:val="clear" w:color="auto" w:fill="FCFCFC"/>
-              </w:rPr>
+            <w:r>
+              <w:rPr>
+                <w:rFonts w:hint="eastAsia"/>
+              </w:rPr>
+              <w:t xml:space="preserve"> </w:t>
+            </w:r>
+            <w:r>
               <w:t xml:space="preserve">      </w:t>
             </w:r>
             <w:r>
               <w:rPr>
-                <w:rStyle w:val="mo"/>
-                <w:rFonts w:ascii="宋体" w:hAnsi="宋体" w:cs="Arial" w:hint="eastAsia"/>
-                <w:color w:val="404040"/>
-                <w:sz w:val="22"/>
-                <w:szCs w:val="24"/>
-                <w:bdr w:val="none" w:sz="0" w:space="0" w:color="auto" w:frame="1"/>
-                <w:shd w:val="clear" w:color="auto" w:fill="FCFCFC"/>
-              </w:rPr>
-              <w:t>还有一点需要做的就是以每个data</w:t>
-            </w:r>
-            <w:r>
-              <w:rPr>
-                <w:rStyle w:val="mo"/>
-                <w:rFonts w:ascii="宋体" w:hAnsi="宋体" w:cs="Arial"/>
-                <w:color w:val="404040"/>
-                <w:sz w:val="22"/>
-                <w:szCs w:val="24"/>
-                <w:bdr w:val="none" w:sz="0" w:space="0" w:color="auto" w:frame="1"/>
-                <w:shd w:val="clear" w:color="auto" w:fill="FCFCFC"/>
-              </w:rPr>
-              <w:t xml:space="preserve"> </w:t>
-            </w:r>
-            <w:r>
-              <w:rPr>
-                <w:rStyle w:val="mo"/>
-                <w:rFonts w:ascii="宋体" w:hAnsi="宋体" w:cs="Arial" w:hint="eastAsia"/>
-                <w:color w:val="404040"/>
-                <w:sz w:val="22"/>
-                <w:szCs w:val="24"/>
-                <w:bdr w:val="none" w:sz="0" w:space="0" w:color="auto" w:frame="1"/>
-                <w:shd w:val="clear" w:color="auto" w:fill="FCFCFC"/>
+                <w:rFonts w:hint="eastAsia"/>
+              </w:rPr>
+              <w:t>还有一点需要做的就是以每个</w:t>
+            </w:r>
+            <w:r>
+              <w:rPr>
+                <w:rFonts w:hint="eastAsia"/>
+              </w:rPr>
+              <w:t>data</w:t>
+            </w:r>
+            <w:r>
+              <w:t xml:space="preserve"> </w:t>
+            </w:r>
+            <w:r>
+              <w:rPr>
+                <w:rFonts w:hint="eastAsia"/>
               </w:rPr>
               <w:t>point</w:t>
             </w:r>
             <w:r>
-              <w:rPr>
-                <w:rStyle w:val="mo"/>
-                <w:rFonts w:ascii="宋体" w:hAnsi="宋体" w:cs="Arial"/>
-                <w:color w:val="404040"/>
-                <w:sz w:val="22"/>
-                <w:szCs w:val="24"/>
-                <w:bdr w:val="none" w:sz="0" w:space="0" w:color="auto" w:frame="1"/>
-                <w:shd w:val="clear" w:color="auto" w:fill="FCFCFC"/>
-              </w:rPr>
-              <w:t xml:space="preserve"> </w:t>
-            </w:r>
-            <w:r>
-              <w:rPr>
-                <w:rStyle w:val="mo"/>
-                <w:rFonts w:ascii="宋体" w:hAnsi="宋体" w:cs="Arial" w:hint="eastAsia"/>
-                <w:color w:val="404040"/>
-                <w:sz w:val="22"/>
-                <w:szCs w:val="24"/>
-                <w:bdr w:val="none" w:sz="0" w:space="0" w:color="auto" w:frame="1"/>
-                <w:shd w:val="clear" w:color="auto" w:fill="FCFCFC"/>
-              </w:rPr>
-              <w:t>为中心的Gaussian</w:t>
-            </w:r>
-            <w:r>
-              <w:rPr>
-                <w:rStyle w:val="mo"/>
-                <w:rFonts w:ascii="宋体" w:hAnsi="宋体" w:cs="Arial"/>
-                <w:color w:val="404040"/>
-                <w:sz w:val="22"/>
-                <w:szCs w:val="24"/>
-                <w:bdr w:val="none" w:sz="0" w:space="0" w:color="auto" w:frame="1"/>
-                <w:shd w:val="clear" w:color="auto" w:fill="FCFCFC"/>
-              </w:rPr>
-              <w:t xml:space="preserve"> </w:t>
-            </w:r>
-            <w:r>
-              <w:rPr>
-                <w:rStyle w:val="mo"/>
-                <w:rFonts w:ascii="宋体" w:hAnsi="宋体" w:cs="Arial" w:hint="eastAsia"/>
-                <w:color w:val="404040"/>
-                <w:sz w:val="22"/>
-                <w:szCs w:val="24"/>
-                <w:bdr w:val="none" w:sz="0" w:space="0" w:color="auto" w:frame="1"/>
-                <w:shd w:val="clear" w:color="auto" w:fill="FCFCFC"/>
+              <w:t xml:space="preserve"> </w:t>
+            </w:r>
+            <w:r>
+              <w:rPr>
+                <w:rFonts w:hint="eastAsia"/>
+              </w:rPr>
+              <w:t>为中心的</w:t>
+            </w:r>
+            <w:r>
+              <w:rPr>
+                <w:rFonts w:hint="eastAsia"/>
+              </w:rPr>
+              <w:t>Gaussian</w:t>
+            </w:r>
+            <w:r>
+              <w:t xml:space="preserve"> </w:t>
+            </w:r>
+            <w:r>
+              <w:rPr>
+                <w:rFonts w:hint="eastAsia"/>
               </w:rPr>
               <w:t>function</w:t>
             </w:r>
             <w:r>
-              <w:rPr>
-                <w:rStyle w:val="mo"/>
-                <w:rFonts w:ascii="宋体" w:hAnsi="宋体" w:cs="Arial"/>
-                <w:color w:val="404040"/>
-                <w:sz w:val="22"/>
-                <w:szCs w:val="24"/>
-                <w:bdr w:val="none" w:sz="0" w:space="0" w:color="auto" w:frame="1"/>
-                <w:shd w:val="clear" w:color="auto" w:fill="FCFCFC"/>
-              </w:rPr>
-              <w:t xml:space="preserve"> </w:t>
-            </w:r>
-            <w:r>
-              <w:rPr>
-                <w:rStyle w:val="mo"/>
-                <w:rFonts w:ascii="宋体" w:hAnsi="宋体" w:cs="Arial" w:hint="eastAsia"/>
-                <w:color w:val="404040"/>
-                <w:sz w:val="22"/>
-                <w:szCs w:val="24"/>
-                <w:bdr w:val="none" w:sz="0" w:space="0" w:color="auto" w:frame="1"/>
-                <w:shd w:val="clear" w:color="auto" w:fill="FCFCFC"/>
-              </w:rPr>
-              <w:t>的σ应该怎么设置。这里t-sne</w:t>
-            </w:r>
-            <w:r>
-              <w:rPr>
-                <w:rStyle w:val="mo"/>
-                <w:rFonts w:ascii="宋体" w:hAnsi="宋体" w:cs="Arial"/>
-                <w:color w:val="404040"/>
-                <w:sz w:val="22"/>
-                <w:szCs w:val="24"/>
-                <w:bdr w:val="none" w:sz="0" w:space="0" w:color="auto" w:frame="1"/>
-                <w:shd w:val="clear" w:color="auto" w:fill="FCFCFC"/>
-              </w:rPr>
-              <w:t xml:space="preserve"> </w:t>
-            </w:r>
-            <w:r>
-              <w:rPr>
-                <w:rStyle w:val="mo"/>
-                <w:rFonts w:ascii="宋体" w:hAnsi="宋体" w:cs="Arial" w:hint="eastAsia"/>
-                <w:color w:val="404040"/>
-                <w:sz w:val="22"/>
-                <w:szCs w:val="24"/>
-                <w:bdr w:val="none" w:sz="0" w:space="0" w:color="auto" w:frame="1"/>
-                <w:shd w:val="clear" w:color="auto" w:fill="FCFCFC"/>
-              </w:rPr>
-              <w:t>引入了 perplexity</w:t>
-            </w:r>
-            <w:r>
-              <w:rPr>
-                <w:rStyle w:val="mo"/>
-                <w:rFonts w:ascii="宋体" w:hAnsi="宋体" w:cs="Arial"/>
-                <w:color w:val="404040"/>
-                <w:sz w:val="22"/>
-                <w:szCs w:val="24"/>
-                <w:bdr w:val="none" w:sz="0" w:space="0" w:color="auto" w:frame="1"/>
-                <w:shd w:val="clear" w:color="auto" w:fill="FCFCFC"/>
-              </w:rPr>
-              <w:t xml:space="preserve"> </w:t>
-            </w:r>
-            <w:r>
-              <w:rPr>
-                <w:rStyle w:val="mo"/>
-                <w:rFonts w:ascii="宋体" w:hAnsi="宋体" w:cs="Arial" w:hint="eastAsia"/>
-                <w:color w:val="404040"/>
-                <w:sz w:val="22"/>
-                <w:szCs w:val="24"/>
-                <w:bdr w:val="none" w:sz="0" w:space="0" w:color="auto" w:frame="1"/>
-                <w:shd w:val="clear" w:color="auto" w:fill="FCFCFC"/>
-              </w:rPr>
-              <w:t>这个hyperparameter，perplexity</w:t>
-            </w:r>
-            <w:r>
-              <w:rPr>
-                <w:rStyle w:val="mo"/>
-                <w:rFonts w:ascii="宋体" w:hAnsi="宋体" w:cs="Arial"/>
-                <w:color w:val="404040"/>
-                <w:sz w:val="22"/>
-                <w:szCs w:val="24"/>
-                <w:bdr w:val="none" w:sz="0" w:space="0" w:color="auto" w:frame="1"/>
-                <w:shd w:val="clear" w:color="auto" w:fill="FCFCFC"/>
-              </w:rPr>
-              <w:t xml:space="preserve"> </w:t>
-            </w:r>
-            <w:r>
-              <w:rPr>
-                <w:rStyle w:val="mo"/>
-                <w:rFonts w:ascii="宋体" w:hAnsi="宋体" w:cs="Arial" w:hint="eastAsia"/>
-                <w:color w:val="404040"/>
-                <w:sz w:val="22"/>
-                <w:szCs w:val="24"/>
-                <w:bdr w:val="none" w:sz="0" w:space="0" w:color="auto" w:frame="1"/>
-                <w:shd w:val="clear" w:color="auto" w:fill="FCFCFC"/>
-              </w:rPr>
-              <w:t>可以被认为是对最近的k个邻居的连续模拟</w:t>
-            </w:r>
-            <w:r>
-              <w:rPr>
-                <w:rStyle w:val="mo"/>
-                <w:rFonts w:ascii="宋体" w:hAnsi="宋体" w:cs="Arial" w:hint="eastAsia"/>
-                <w:color w:val="404040"/>
-                <w:sz w:val="22"/>
-                <w:szCs w:val="24"/>
-                <w:bdr w:val="none" w:sz="0" w:space="0" w:color="auto" w:frame="1"/>
-                <w:shd w:val="clear" w:color="auto" w:fill="FCFCFC"/>
+              <w:t xml:space="preserve"> </w:t>
+            </w:r>
+            <w:r>
+              <w:rPr>
+                <w:rFonts w:hint="eastAsia"/>
+              </w:rPr>
+              <w:t>的σ应该怎么设置。这里</w:t>
+            </w:r>
+            <w:r>
+              <w:rPr>
+                <w:rFonts w:hint="eastAsia"/>
+              </w:rPr>
+              <w:t>t-sne</w:t>
+            </w:r>
+            <w:r>
+              <w:t xml:space="preserve"> </w:t>
+            </w:r>
+            <w:r>
+              <w:rPr>
+                <w:rFonts w:hint="eastAsia"/>
+              </w:rPr>
+              <w:t>引入了</w:t>
+            </w:r>
+            <w:r>
+              <w:rPr>
+                <w:rFonts w:hint="eastAsia"/>
+              </w:rPr>
+              <w:t xml:space="preserve"> perplexity</w:t>
+            </w:r>
+            <w:r>
+              <w:t xml:space="preserve"> </w:t>
+            </w:r>
+            <w:r>
+              <w:rPr>
+                <w:rFonts w:hint="eastAsia"/>
+              </w:rPr>
+              <w:t>这个</w:t>
+            </w:r>
+            <w:r>
+              <w:rPr>
+                <w:rFonts w:hint="eastAsia"/>
+              </w:rPr>
+              <w:t>hyperparameter</w:t>
+            </w:r>
+            <w:r>
+              <w:rPr>
+                <w:rFonts w:hint="eastAsia"/>
+              </w:rPr>
+              <w:t>，</w:t>
+            </w:r>
+            <w:r>
+              <w:rPr>
+                <w:rFonts w:hint="eastAsia"/>
+              </w:rPr>
+              <w:t>perplexity</w:t>
+            </w:r>
+            <w:r>
+              <w:t xml:space="preserve"> </w:t>
+            </w:r>
+            <w:r>
+              <w:rPr>
+                <w:rFonts w:hint="eastAsia"/>
+              </w:rPr>
+              <w:t>可以被认为是对最近的</w:t>
+            </w:r>
+            <w:r>
+              <w:rPr>
+                <w:rFonts w:hint="eastAsia"/>
+              </w:rPr>
+              <w:t>k</w:t>
+            </w:r>
+            <w:r>
+              <w:rPr>
+                <w:rFonts w:hint="eastAsia"/>
+              </w:rPr>
+              <w:t>个邻居的连续模拟</w:t>
+            </w:r>
+            <w:r>
+              <w:rPr>
+                <w:rFonts w:hint="eastAsia"/>
               </w:rPr>
               <w:t>。</w:t>
             </w:r>
             <w:r>
               <w:rPr>
-                <w:rStyle w:val="mo"/>
-                <w:rFonts w:ascii="宋体" w:hAnsi="宋体" w:cs="Arial" w:hint="eastAsia"/>
-                <w:color w:val="404040"/>
-                <w:sz w:val="22"/>
-                <w:szCs w:val="24"/>
-                <w:bdr w:val="none" w:sz="0" w:space="0" w:color="auto" w:frame="1"/>
-                <w:shd w:val="clear" w:color="auto" w:fill="FCFCFC"/>
-              </w:rPr>
-              <w:t>σ被设置成可以包含这k个邻居的值。</w:t>
-            </w:r>
-            <w:r>
-              <w:rPr>
-                <w:rStyle w:val="mo"/>
-                <w:rFonts w:ascii="宋体" w:hAnsi="宋体" w:cs="Arial" w:hint="eastAsia"/>
-                <w:color w:val="404040"/>
-                <w:sz w:val="22"/>
-                <w:szCs w:val="24"/>
-                <w:bdr w:val="none" w:sz="0" w:space="0" w:color="auto" w:frame="1"/>
-                <w:shd w:val="clear" w:color="auto" w:fill="FCFCFC"/>
-              </w:rPr>
-              <w:t>这k个邻居的值可以认为的设定，是试出来的，有一个最适的取值。</w:t>
-            </w:r>
-            <w:r>
-              <w:rPr>
-                <w:rStyle w:val="mo"/>
-                <w:rFonts w:ascii="宋体" w:hAnsi="宋体" w:cs="Arial" w:hint="eastAsia"/>
-                <w:color w:val="404040"/>
-                <w:sz w:val="22"/>
-                <w:szCs w:val="24"/>
-                <w:bdr w:val="none" w:sz="0" w:space="0" w:color="auto" w:frame="1"/>
-                <w:shd w:val="clear" w:color="auto" w:fill="FCFCFC"/>
-              </w:rPr>
-              <w:t>即perplexity</w:t>
-            </w:r>
-            <w:r>
-              <w:rPr>
-                <w:rStyle w:val="mo"/>
-                <w:rFonts w:ascii="宋体" w:hAnsi="宋体" w:cs="Arial"/>
-                <w:color w:val="404040"/>
-                <w:sz w:val="22"/>
-                <w:szCs w:val="24"/>
-                <w:bdr w:val="none" w:sz="0" w:space="0" w:color="auto" w:frame="1"/>
-                <w:shd w:val="clear" w:color="auto" w:fill="FCFCFC"/>
-              </w:rPr>
-              <w:t xml:space="preserve"> </w:t>
-            </w:r>
-            <w:r>
-              <w:rPr>
-                <w:rStyle w:val="mo"/>
-                <w:rFonts w:ascii="宋体" w:hAnsi="宋体" w:cs="Arial" w:hint="eastAsia"/>
-                <w:color w:val="404040"/>
-                <w:sz w:val="22"/>
-                <w:szCs w:val="24"/>
-                <w:bdr w:val="none" w:sz="0" w:space="0" w:color="auto" w:frame="1"/>
-                <w:shd w:val="clear" w:color="auto" w:fill="FCFCFC"/>
-              </w:rPr>
-              <w:t>就是在local</w:t>
-            </w:r>
-            <w:r>
-              <w:rPr>
-                <w:rStyle w:val="mo"/>
-                <w:rFonts w:ascii="宋体" w:hAnsi="宋体" w:cs="Arial"/>
-                <w:color w:val="404040"/>
-                <w:sz w:val="22"/>
-                <w:szCs w:val="24"/>
-                <w:bdr w:val="none" w:sz="0" w:space="0" w:color="auto" w:frame="1"/>
-                <w:shd w:val="clear" w:color="auto" w:fill="FCFCFC"/>
-              </w:rPr>
-              <w:t xml:space="preserve"> </w:t>
-            </w:r>
-            <w:r>
-              <w:rPr>
-                <w:rStyle w:val="mo"/>
-                <w:rFonts w:ascii="宋体" w:hAnsi="宋体" w:cs="Arial" w:hint="eastAsia"/>
-                <w:color w:val="404040"/>
-                <w:sz w:val="22"/>
-                <w:szCs w:val="24"/>
-                <w:bdr w:val="none" w:sz="0" w:space="0" w:color="auto" w:frame="1"/>
-                <w:shd w:val="clear" w:color="auto" w:fill="FCFCFC"/>
-              </w:rPr>
-              <w:t>和 global的一种tradeoff（权衡），</w:t>
-            </w:r>
-            <w:r>
-              <w:rPr>
-                <w:rStyle w:val="mo"/>
-                <w:rFonts w:ascii="宋体" w:hAnsi="宋体" w:cs="Arial" w:hint="eastAsia"/>
-                <w:color w:val="404040"/>
-                <w:sz w:val="22"/>
-                <w:szCs w:val="24"/>
-                <w:bdr w:val="none" w:sz="0" w:space="0" w:color="auto" w:frame="1"/>
-                <w:shd w:val="clear" w:color="auto" w:fill="FCFCFC"/>
-              </w:rPr>
-              <w:t>会在embedding</w:t>
-            </w:r>
-            <w:r>
-              <w:rPr>
-                <w:rStyle w:val="mo"/>
-                <w:rFonts w:ascii="宋体" w:hAnsi="宋体" w:cs="Arial"/>
-                <w:color w:val="404040"/>
-                <w:sz w:val="22"/>
-                <w:szCs w:val="24"/>
-                <w:bdr w:val="none" w:sz="0" w:space="0" w:color="auto" w:frame="1"/>
-                <w:shd w:val="clear" w:color="auto" w:fill="FCFCFC"/>
-              </w:rPr>
-              <w:t xml:space="preserve"> </w:t>
-            </w:r>
-            <w:r>
-              <w:rPr>
-                <w:rStyle w:val="mo"/>
-                <w:rFonts w:ascii="宋体" w:hAnsi="宋体" w:cs="Arial" w:hint="eastAsia"/>
-                <w:color w:val="404040"/>
-                <w:sz w:val="22"/>
-                <w:szCs w:val="24"/>
-                <w:bdr w:val="none" w:sz="0" w:space="0" w:color="auto" w:frame="1"/>
-                <w:shd w:val="clear" w:color="auto" w:fill="FCFCFC"/>
-              </w:rPr>
-              <w:t>space空间中保留这k个neighboor的距离。</w:t>
-            </w:r>
-            <w:r>
-              <w:rPr>
-                <w:rStyle w:val="mo"/>
-                <w:rFonts w:ascii="宋体" w:hAnsi="宋体" w:cs="Arial" w:hint="eastAsia"/>
-                <w:color w:val="404040"/>
-                <w:sz w:val="22"/>
-                <w:szCs w:val="24"/>
-                <w:bdr w:val="none" w:sz="0" w:space="0" w:color="auto" w:frame="1"/>
-                <w:shd w:val="clear" w:color="auto" w:fill="FCFCFC"/>
-              </w:rPr>
-              <w:t>如果要考虑的邻居越多，那么Gaussian</w:t>
-            </w:r>
-            <w:r>
-              <w:rPr>
-                <w:rStyle w:val="mo"/>
-                <w:rFonts w:ascii="宋体" w:hAnsi="宋体" w:cs="Arial"/>
-                <w:color w:val="404040"/>
-                <w:sz w:val="22"/>
-                <w:szCs w:val="24"/>
-                <w:bdr w:val="none" w:sz="0" w:space="0" w:color="auto" w:frame="1"/>
-                <w:shd w:val="clear" w:color="auto" w:fill="FCFCFC"/>
-              </w:rPr>
-              <w:t xml:space="preserve"> </w:t>
-            </w:r>
-            <w:r>
-              <w:rPr>
-                <w:rStyle w:val="mo"/>
-                <w:rFonts w:ascii="宋体" w:hAnsi="宋体" w:cs="Arial" w:hint="eastAsia"/>
-                <w:color w:val="404040"/>
-                <w:sz w:val="22"/>
-                <w:szCs w:val="24"/>
-                <w:bdr w:val="none" w:sz="0" w:space="0" w:color="auto" w:frame="1"/>
-                <w:shd w:val="clear" w:color="auto" w:fill="FCFCFC"/>
-              </w:rPr>
-              <w:t>function的分布越广才行，即标准差就越大，and</w:t>
-            </w:r>
-            <w:r>
-              <w:rPr>
-                <w:rStyle w:val="mo"/>
-                <w:rFonts w:ascii="宋体" w:hAnsi="宋体" w:cs="Arial"/>
-                <w:color w:val="404040"/>
-                <w:sz w:val="22"/>
-                <w:szCs w:val="24"/>
-                <w:bdr w:val="none" w:sz="0" w:space="0" w:color="auto" w:frame="1"/>
-                <w:shd w:val="clear" w:color="auto" w:fill="FCFCFC"/>
-              </w:rPr>
+                <w:rFonts w:hint="eastAsia"/>
+              </w:rPr>
+              <w:t>σ被设置成可以包含这</w:t>
+            </w:r>
+            <w:r>
+              <w:rPr>
+                <w:rFonts w:hint="eastAsia"/>
+              </w:rPr>
+              <w:t>k</w:t>
+            </w:r>
+            <w:r>
+              <w:rPr>
+                <w:rFonts w:hint="eastAsia"/>
+              </w:rPr>
+              <w:t>个邻居的值。</w:t>
+            </w:r>
+            <w:r>
+              <w:rPr>
+                <w:rFonts w:hint="eastAsia"/>
+              </w:rPr>
+              <w:t>这</w:t>
+            </w:r>
+            <w:r>
+              <w:rPr>
+                <w:rFonts w:hint="eastAsia"/>
+              </w:rPr>
+              <w:t>k</w:t>
+            </w:r>
+            <w:r>
+              <w:rPr>
+                <w:rFonts w:hint="eastAsia"/>
+              </w:rPr>
+              <w:t>个邻居的值可以认为的设定，是试出来的，有一个最适的取值。</w:t>
+            </w:r>
+            <w:r>
+              <w:rPr>
+                <w:rFonts w:hint="eastAsia"/>
+              </w:rPr>
+              <w:t>即</w:t>
+            </w:r>
+            <w:r>
+              <w:rPr>
+                <w:rFonts w:hint="eastAsia"/>
+              </w:rPr>
+              <w:t>perplexity</w:t>
+            </w:r>
+            <w:r>
+              <w:t xml:space="preserve"> </w:t>
+            </w:r>
+            <w:r>
+              <w:rPr>
+                <w:rFonts w:hint="eastAsia"/>
+              </w:rPr>
+              <w:t>就是在</w:t>
+            </w:r>
+            <w:r>
+              <w:rPr>
+                <w:rFonts w:hint="eastAsia"/>
+              </w:rPr>
+              <w:t>local</w:t>
+            </w:r>
+            <w:r>
+              <w:t xml:space="preserve"> </w:t>
+            </w:r>
+            <w:r>
+              <w:rPr>
+                <w:rFonts w:hint="eastAsia"/>
+              </w:rPr>
+              <w:t>和</w:t>
+            </w:r>
+            <w:r>
+              <w:rPr>
+                <w:rFonts w:hint="eastAsia"/>
+              </w:rPr>
+              <w:t xml:space="preserve"> global</w:t>
+            </w:r>
+            <w:r>
+              <w:rPr>
+                <w:rFonts w:hint="eastAsia"/>
+              </w:rPr>
+              <w:t>的一种</w:t>
+            </w:r>
+            <w:r>
+              <w:rPr>
+                <w:rFonts w:hint="eastAsia"/>
+              </w:rPr>
+              <w:t>tradeoff</w:t>
+            </w:r>
+            <w:r>
+              <w:rPr>
+                <w:rFonts w:hint="eastAsia"/>
+              </w:rPr>
+              <w:t>（权衡），</w:t>
+            </w:r>
+            <w:r>
+              <w:rPr>
+                <w:rFonts w:hint="eastAsia"/>
+              </w:rPr>
+              <w:t>会在</w:t>
+            </w:r>
+            <w:r>
+              <w:rPr>
+                <w:rFonts w:hint="eastAsia"/>
+              </w:rPr>
+              <w:t>embedding</w:t>
+            </w:r>
+            <w:r>
+              <w:t xml:space="preserve"> </w:t>
+            </w:r>
+            <w:r>
+              <w:rPr>
+                <w:rFonts w:hint="eastAsia"/>
+              </w:rPr>
+              <w:t>space</w:t>
+            </w:r>
+            <w:r>
+              <w:rPr>
+                <w:rFonts w:hint="eastAsia"/>
+              </w:rPr>
+              <w:t>空间中保留这</w:t>
+            </w:r>
+            <w:r>
+              <w:rPr>
+                <w:rFonts w:hint="eastAsia"/>
+              </w:rPr>
+              <w:t>k</w:t>
+            </w:r>
+            <w:r>
+              <w:rPr>
+                <w:rFonts w:hint="eastAsia"/>
+              </w:rPr>
+              <w:t>个</w:t>
+            </w:r>
+            <w:r>
+              <w:rPr>
+                <w:rFonts w:hint="eastAsia"/>
+              </w:rPr>
+              <w:t>neighboor</w:t>
+            </w:r>
+            <w:r>
+              <w:rPr>
+                <w:rFonts w:hint="eastAsia"/>
+              </w:rPr>
+              <w:t>的距离。</w:t>
+            </w:r>
+            <w:r>
+              <w:rPr>
+                <w:rFonts w:hint="eastAsia"/>
+              </w:rPr>
+              <w:t>如果要考虑的邻居越多，那么</w:t>
+            </w:r>
+            <w:r>
+              <w:rPr>
+                <w:rFonts w:hint="eastAsia"/>
+              </w:rPr>
+              <w:t>Gaussian</w:t>
+            </w:r>
+            <w:r>
+              <w:t xml:space="preserve"> </w:t>
+            </w:r>
+            <w:r>
+              <w:rPr>
+                <w:rFonts w:hint="eastAsia"/>
+              </w:rPr>
+              <w:t>function</w:t>
+            </w:r>
+            <w:r>
+              <w:rPr>
+                <w:rFonts w:hint="eastAsia"/>
+              </w:rPr>
+              <w:t>的分布越广才行，即标准差就越大，</w:t>
+            </w:r>
+            <w:r>
+              <w:rPr>
+                <w:rFonts w:hint="eastAsia"/>
+              </w:rPr>
+              <w:t>and</w:t>
+            </w:r>
+            <w:r>
               <w:t xml:space="preserve">  </w:t>
             </w:r>
             <w:r>
               <w:rPr>
-                <w:rStyle w:val="mo"/>
-                <w:rFonts w:ascii="宋体" w:hAnsi="宋体" w:cs="Arial" w:hint="eastAsia"/>
-                <w:color w:val="404040"/>
-                <w:sz w:val="22"/>
-                <w:szCs w:val="24"/>
-                <w:bdr w:val="none" w:sz="0" w:space="0" w:color="auto" w:frame="1"/>
-                <w:shd w:val="clear" w:color="auto" w:fill="FCFCFC"/>
+                <w:rFonts w:hint="eastAsia"/>
               </w:rPr>
               <w:t>vice</w:t>
             </w:r>
             <w:r>
-              <w:rPr>
-                <w:rStyle w:val="mo"/>
-                <w:rFonts w:ascii="宋体" w:hAnsi="宋体" w:cs="Arial"/>
-                <w:color w:val="404040"/>
-                <w:sz w:val="22"/>
-                <w:szCs w:val="24"/>
-                <w:bdr w:val="none" w:sz="0" w:space="0" w:color="auto" w:frame="1"/>
-                <w:shd w:val="clear" w:color="auto" w:fill="FCFCFC"/>
-              </w:rPr>
-              <w:t xml:space="preserve"> </w:t>
-            </w:r>
-            <w:r>
-              <w:rPr>
-                <w:rStyle w:val="mo"/>
-                <w:rFonts w:ascii="宋体" w:hAnsi="宋体" w:cs="Arial" w:hint="eastAsia"/>
-                <w:color w:val="404040"/>
-                <w:sz w:val="22"/>
-                <w:szCs w:val="24"/>
-                <w:bdr w:val="none" w:sz="0" w:space="0" w:color="auto" w:frame="1"/>
-                <w:shd w:val="clear" w:color="auto" w:fill="FCFCFC"/>
+              <w:t xml:space="preserve"> </w:t>
+            </w:r>
+            <w:r>
+              <w:rPr>
+                <w:rFonts w:hint="eastAsia"/>
               </w:rPr>
               <w:t>the</w:t>
             </w:r>
             <w:r>
-              <w:rPr>
-                <w:rStyle w:val="mo"/>
-                <w:rFonts w:ascii="宋体" w:hAnsi="宋体" w:cs="Arial"/>
-                <w:color w:val="404040"/>
-                <w:sz w:val="22"/>
-                <w:szCs w:val="24"/>
-                <w:bdr w:val="none" w:sz="0" w:space="0" w:color="auto" w:frame="1"/>
-                <w:shd w:val="clear" w:color="auto" w:fill="FCFCFC"/>
-              </w:rPr>
-              <w:t xml:space="preserve"> </w:t>
-            </w:r>
-            <w:r>
-              <w:rPr>
-                <w:rStyle w:val="mo"/>
-                <w:rFonts w:ascii="宋体" w:hAnsi="宋体" w:cs="Arial" w:hint="eastAsia"/>
-                <w:color w:val="404040"/>
-                <w:sz w:val="22"/>
-                <w:szCs w:val="24"/>
-                <w:bdr w:val="none" w:sz="0" w:space="0" w:color="auto" w:frame="1"/>
-                <w:shd w:val="clear" w:color="auto" w:fill="FCFCFC"/>
-              </w:rPr>
-              <w:t>visa。</w:t>
-            </w:r>
-            <w:r>
-              <w:rPr>
-                <w:rStyle w:val="mo"/>
-                <w:rFonts w:ascii="宋体" w:hAnsi="宋体" w:cs="Arial"/>
-                <w:color w:val="404040"/>
-                <w:sz w:val="22"/>
-                <w:szCs w:val="24"/>
-                <w:bdr w:val="none" w:sz="0" w:space="0" w:color="auto" w:frame="1"/>
-                <w:shd w:val="clear" w:color="auto" w:fill="FCFCFC"/>
-              </w:rPr>
-              <w:t xml:space="preserve"> </w:t>
-            </w:r>
-            <w:r>
-              <w:rPr>
-                <w:rStyle w:val="mo"/>
-                <w:rFonts w:ascii="宋体" w:hAnsi="宋体" w:cs="Arial"/>
-                <w:color w:val="404040"/>
-                <w:sz w:val="22"/>
-                <w:szCs w:val="24"/>
-                <w:bdr w:val="none" w:sz="0" w:space="0" w:color="auto" w:frame="1"/>
-                <w:shd w:val="clear" w:color="auto" w:fill="FCFCFC"/>
-              </w:rPr>
+              <w:t xml:space="preserve"> </w:t>
+            </w:r>
+            <w:r>
+              <w:rPr>
+                <w:rFonts w:hint="eastAsia"/>
+              </w:rPr>
+              <w:t>visa</w:t>
+            </w:r>
+            <w:r>
+              <w:rPr>
+                <w:rFonts w:hint="eastAsia"/>
+              </w:rPr>
+              <w:t>。</w:t>
+            </w:r>
+            <w:r>
+              <w:t xml:space="preserve"> </w:t>
+            </w:r>
+            <w:r>
               <w:t>P</w:t>
             </w:r>
             <w:r>
               <w:rPr>
-                <w:rStyle w:val="mo"/>
-                <w:rFonts w:ascii="宋体" w:hAnsi="宋体" w:cs="Arial" w:hint="eastAsia"/>
-                <w:color w:val="404040"/>
-                <w:sz w:val="22"/>
-                <w:szCs w:val="24"/>
-                <w:bdr w:val="none" w:sz="0" w:space="0" w:color="auto" w:frame="1"/>
-                <w:shd w:val="clear" w:color="auto" w:fill="FCFCFC"/>
-              </w:rPr>
-              <w:t>erplexity 可以认为是一个点</w:t>
-            </w:r>
-            <w:r>
-              <w:rPr>
-                <w:rStyle w:val="mo"/>
-                <w:rFonts w:ascii="宋体" w:hAnsi="宋体" w:cs="Arial" w:hint="eastAsia"/>
-                <w:color w:val="404040"/>
-                <w:sz w:val="22"/>
-                <w:szCs w:val="24"/>
-                <w:bdr w:val="none" w:sz="0" w:space="0" w:color="auto" w:frame="1"/>
-                <w:shd w:val="clear" w:color="auto" w:fill="FCFCFC"/>
-              </w:rPr>
-              <w:t>附近的有效的近邻点的个数，tsne对perplexity</w:t>
-            </w:r>
-            <w:r>
-              <w:rPr>
-                <w:rStyle w:val="mo"/>
-                <w:rFonts w:ascii="宋体" w:hAnsi="宋体" w:cs="Arial"/>
-                <w:color w:val="404040"/>
-                <w:sz w:val="22"/>
-                <w:szCs w:val="24"/>
-                <w:bdr w:val="none" w:sz="0" w:space="0" w:color="auto" w:frame="1"/>
-                <w:shd w:val="clear" w:color="auto" w:fill="FCFCFC"/>
-              </w:rPr>
-              <w:t xml:space="preserve"> </w:t>
-            </w:r>
-            <w:r>
-              <w:rPr>
-                <w:rStyle w:val="mo"/>
-                <w:rFonts w:ascii="宋体" w:hAnsi="宋体" w:cs="Arial" w:hint="eastAsia"/>
-                <w:color w:val="404040"/>
-                <w:sz w:val="22"/>
-                <w:szCs w:val="24"/>
-                <w:bdr w:val="none" w:sz="0" w:space="0" w:color="auto" w:frame="1"/>
-                <w:shd w:val="clear" w:color="auto" w:fill="FCFCFC"/>
-              </w:rPr>
-              <w:t>的调整比较有鲁棒性，通常选择5-</w:t>
-            </w:r>
-            <w:r>
-              <w:rPr>
-                <w:rStyle w:val="mo"/>
-                <w:rFonts w:ascii="宋体" w:hAnsi="宋体" w:cs="Arial"/>
-                <w:color w:val="404040"/>
-                <w:sz w:val="22"/>
-                <w:szCs w:val="24"/>
-                <w:bdr w:val="none" w:sz="0" w:space="0" w:color="auto" w:frame="1"/>
-                <w:shd w:val="clear" w:color="auto" w:fill="FCFCFC"/>
-              </w:rPr>
+                <w:rFonts w:hint="eastAsia"/>
+              </w:rPr>
+              <w:t xml:space="preserve">erplexity </w:t>
+            </w:r>
+            <w:r>
+              <w:rPr>
+                <w:rFonts w:hint="eastAsia"/>
+              </w:rPr>
+              <w:t>可以认为是一个点</w:t>
+            </w:r>
+            <w:r>
+              <w:rPr>
+                <w:rFonts w:hint="eastAsia"/>
+              </w:rPr>
+              <w:t>附近的有效的近邻点的个数，</w:t>
+            </w:r>
+            <w:r>
+              <w:rPr>
+                <w:rFonts w:hint="eastAsia"/>
+              </w:rPr>
+              <w:t>tsne</w:t>
+            </w:r>
+            <w:r>
+              <w:rPr>
+                <w:rFonts w:hint="eastAsia"/>
+              </w:rPr>
+              <w:t>对</w:t>
+            </w:r>
+            <w:r>
+              <w:rPr>
+                <w:rFonts w:hint="eastAsia"/>
+              </w:rPr>
+              <w:t>perplexity</w:t>
+            </w:r>
+            <w:r>
+              <w:t xml:space="preserve"> </w:t>
+            </w:r>
+            <w:r>
+              <w:rPr>
+                <w:rFonts w:hint="eastAsia"/>
+              </w:rPr>
+              <w:t>的调整比较有鲁棒性，通常选择</w:t>
+            </w:r>
+            <w:r>
+              <w:rPr>
+                <w:rFonts w:hint="eastAsia"/>
+              </w:rPr>
+              <w:t>5-</w:t>
+            </w:r>
+            <w:r>
               <w:t>50</w:t>
             </w:r>
             <w:r>
               <w:rPr>
-                <w:rStyle w:val="mo"/>
-                <w:rFonts w:ascii="宋体" w:hAnsi="宋体" w:cs="Arial" w:hint="eastAsia"/>
-                <w:color w:val="404040"/>
-                <w:sz w:val="22"/>
-                <w:szCs w:val="24"/>
-                <w:bdr w:val="none" w:sz="0" w:space="0" w:color="auto" w:frame="1"/>
-                <w:shd w:val="clear" w:color="auto" w:fill="FCFCFC"/>
+                <w:rFonts w:hint="eastAsia"/>
               </w:rPr>
               <w:t>之间。给定之后用二分搜索寻找合适的σ。</w:t>
             </w:r>
           </w:p>
           <w:p>
-            <w:pPr>
-              <w:ind w:firstLineChars="200" w:firstLine="420"/>
-              <w:rPr>
-                <w:rFonts w:ascii="黑体" w:eastAsia="黑体" w:hAnsi="Times"/>
-                <w:sz w:val="24"/>
-                <w:szCs w:val="20"/>
-              </w:rPr>
-            </w:pPr>
-            <w:r>
-              <w:rPr>
-                <w:rFonts w:asciiTheme="minorEastAsia" w:eastAsiaTheme="minorEastAsia" w:hAnsiTheme="minorEastAsia" w:hint="eastAsia"/>
-                <w:szCs w:val="20"/>
-              </w:rPr>
-              <w:t>在原始的空间中使用Gaussian</w:t>
-            </w:r>
-            <w:r>
-              <w:rPr>
-                <w:rFonts w:asciiTheme="minorEastAsia" w:eastAsiaTheme="minorEastAsia" w:hAnsiTheme="minorEastAsia"/>
-                <w:szCs w:val="20"/>
-              </w:rPr>
-              <w:t xml:space="preserve"> </w:t>
-            </w:r>
-            <w:r>
-              <w:rPr>
-                <w:rFonts w:asciiTheme="minorEastAsia" w:eastAsiaTheme="minorEastAsia" w:hAnsiTheme="minorEastAsia" w:hint="eastAsia"/>
-                <w:szCs w:val="20"/>
-              </w:rPr>
-              <w:t>分布，在 embedding</w:t>
-            </w:r>
-            <w:r>
-              <w:rPr>
-                <w:rFonts w:asciiTheme="minorEastAsia" w:eastAsiaTheme="minorEastAsia" w:hAnsiTheme="minorEastAsia"/>
-                <w:szCs w:val="20"/>
-              </w:rPr>
-              <w:t xml:space="preserve"> </w:t>
-            </w:r>
-            <w:r>
-              <w:rPr>
-                <w:rFonts w:asciiTheme="minorEastAsia" w:eastAsiaTheme="minorEastAsia" w:hAnsiTheme="minorEastAsia" w:hint="eastAsia"/>
-                <w:szCs w:val="20"/>
-              </w:rPr>
-              <w:t>中使用t</w:t>
-            </w:r>
-            <w:r>
-              <w:rPr>
-                <w:rFonts w:asciiTheme="minorEastAsia" w:eastAsiaTheme="minorEastAsia" w:hAnsiTheme="minorEastAsia"/>
-                <w:szCs w:val="20"/>
-              </w:rPr>
+            <w:r>
+              <w:rPr>
+                <w:rFonts w:hint="eastAsia"/>
+              </w:rPr>
+              <w:t>在原始的空间中使用</w:t>
+            </w:r>
+            <w:r>
+              <w:rPr>
+                <w:rFonts w:hint="eastAsia"/>
+              </w:rPr>
+              <w:t>Gaussian</w:t>
+            </w:r>
+            <w:r>
+              <w:t xml:space="preserve"> </w:t>
+            </w:r>
+            <w:r>
+              <w:rPr>
+                <w:rFonts w:hint="eastAsia"/>
+              </w:rPr>
+              <w:t>分布，在</w:t>
+            </w:r>
+            <w:r>
+              <w:rPr>
+                <w:rFonts w:hint="eastAsia"/>
+              </w:rPr>
+              <w:t xml:space="preserve"> embedding</w:t>
+            </w:r>
+            <w:r>
+              <w:t xml:space="preserve"> </w:t>
+            </w:r>
+            <w:r>
+              <w:rPr>
+                <w:rFonts w:hint="eastAsia"/>
+              </w:rPr>
+              <w:t>中使用</w:t>
+            </w:r>
+            <w:r>
+              <w:rPr>
+                <w:rFonts w:hint="eastAsia"/>
+              </w:rPr>
+              <w:t>t</w:t>
+            </w:r>
+            <w:r>
               <w:t xml:space="preserve"> – </w:t>
             </w:r>
             <w:r>
               <w:rPr>
-                <w:rFonts w:asciiTheme="minorEastAsia" w:eastAsiaTheme="minorEastAsia" w:hAnsiTheme="minorEastAsia" w:hint="eastAsia"/>
-                <w:szCs w:val="20"/>
+                <w:rFonts w:hint="eastAsia"/>
               </w:rPr>
               <w:t>distributed</w:t>
             </w:r>
             <w:r>
-              <w:rPr>
-                <w:rFonts w:ascii="黑体" w:eastAsia="黑体" w:hAnsi="Times"/>
-                <w:sz w:val="24"/>
-                <w:szCs w:val="20"/>
-              </w:rPr>
-              <w:t xml:space="preserve"> </w:t>
-            </w:r>
+              <w:t xml:space="preserve"> </w:t>
+            </w:r>
+            <w:r>
+              <w:rPr>
+                <w:rFonts w:hint="eastAsia"/>
+              </w:rPr>
+              <w:t>。</w:t>
+            </w:r>
+          </w:p>
+          <w:p>
+            <w:pPr>
+              <w:ind w:firstLineChars="200" w:firstLine="480"/>
+              <w:rPr>
+                <w:rFonts w:ascii="黑体" w:eastAsia="黑体" w:hAnsi="Times"/>
+                <w:sz w:val="24"/>
+                <w:szCs w:val="20"/>
+              </w:rPr>
+            </w:pPr>
+          </w:p>
+          <w:p>
+            <w:pPr>
+              <w:ind w:firstLineChars="200" w:firstLine="480"/>
+              <w:rPr>
+                <w:rFonts w:ascii="黑体" w:eastAsia="黑体" w:hAnsi="Times"/>
+                <w:sz w:val="24"/>
+                <w:szCs w:val="20"/>
+              </w:rPr>
+            </w:pPr>
             <w:r>
               <w:rPr>
                 <w:rFonts w:ascii="黑体" w:eastAsia="黑体" w:hAnsi="Times" w:hint="eastAsia"/>
                 <w:sz w:val="24"/>
                 <w:szCs w:val="20"/>
               </w:rPr>
-              <w:t>。</w:t>
+              <w:t>2）</w:t>
+            </w:r>
+            <w:r>
+              <w:rPr>
+                <w:rFonts w:ascii="黑体" w:eastAsia="黑体" w:hAnsi="Times" w:hint="eastAsia"/>
+                <w:sz w:val="24"/>
+                <w:szCs w:val="20"/>
+              </w:rPr>
+              <w:t xml:space="preserve"> tsne</w:t>
+            </w:r>
+            <w:r>
+              <w:rPr>
+                <w:rFonts w:ascii="黑体" w:eastAsia="黑体" w:hAnsi="Times"/>
+                <w:sz w:val="24"/>
+                <w:szCs w:val="20"/>
+              </w:rPr>
+              <w:t xml:space="preserve"> </w:t>
+            </w:r>
+            <w:r>
+              <w:rPr>
+                <w:rFonts w:ascii="黑体" w:eastAsia="黑体" w:hAnsi="Times" w:hint="eastAsia"/>
+                <w:sz w:val="24"/>
+                <w:szCs w:val="20"/>
+              </w:rPr>
+              <w:t>的不足之处</w:t>
             </w:r>
           </w:p>
           <w:p>
@@ -5768,58 +5367,6 @@
               <w:ind w:firstLineChars="200" w:firstLine="480"/>
               <w:rPr>
                 <w:rFonts w:ascii="黑体" w:eastAsia="黑体" w:hAnsi="Times"/>
-                <w:sz w:val="24"/>
-                <w:szCs w:val="20"/>
-              </w:rPr>
-            </w:pPr>
-          </w:p>
-          <w:p>
-            <w:pPr>
-              <w:ind w:firstLineChars="200" w:firstLine="480"/>
-              <w:rPr>
-                <w:rFonts w:ascii="黑体" w:eastAsia="黑体" w:hAnsi="Times"/>
-                <w:sz w:val="24"/>
-                <w:szCs w:val="20"/>
-              </w:rPr>
-            </w:pPr>
-            <w:r>
-              <w:rPr>
-                <w:rFonts w:ascii="黑体" w:eastAsia="黑体" w:hAnsi="Times" w:hint="eastAsia"/>
-                <w:sz w:val="24"/>
-                <w:szCs w:val="20"/>
-              </w:rPr>
-              <w:t>2）</w:t>
-            </w:r>
-            <w:r>
-              <w:rPr>
-                <w:rFonts w:ascii="黑体" w:eastAsia="黑体" w:hAnsi="Times" w:hint="eastAsia"/>
-                <w:sz w:val="24"/>
-                <w:szCs w:val="20"/>
-              </w:rPr>
-              <w:t xml:space="preserve"> tsne</w:t>
-            </w:r>
-            <w:r>
-              <w:rPr>
-                <w:rFonts w:ascii="黑体" w:eastAsia="黑体" w:hAnsi="Times"/>
-                <w:sz w:val="24"/>
-                <w:szCs w:val="20"/>
-              </w:rPr>
-              <w:t xml:space="preserve"> </w:t>
-            </w:r>
-            <w:r>
-              <w:rPr>
-                <w:rFonts w:ascii="黑体" w:eastAsia="黑体" w:hAnsi="Times" w:hint="eastAsia"/>
-                <w:sz w:val="24"/>
-                <w:szCs w:val="20"/>
-              </w:rPr>
-              <w:t>的不足之处</w:t>
-            </w:r>
-          </w:p>
-          <w:p>
-            <w:pPr>
-              <w:ind w:firstLineChars="200" w:firstLine="480"/>
-              <w:rPr>
-                <w:rFonts w:ascii="黑体" w:eastAsia="黑体" w:hAnsi="Times" w:hint="eastAsia"/>
                 <w:sz w:val="24"/>
                 <w:szCs w:val="20"/>
               </w:rPr>
@@ -6136,23 +5683,168 @@
             <w:pPr>
               <w:ind w:firstLineChars="200" w:firstLine="420"/>
               <w:rPr>
+                <w:rFonts w:ascii="Arial" w:hAnsi="Arial" w:cs="Arial"/>
+                <w:color w:val="61605E"/>
+                <w:shd w:val="clear" w:color="auto" w:fill="FFFFFF"/>
+              </w:rPr>
+            </w:pPr>
+            <w:r>
+              <w:rPr>
                 <w:rFonts w:ascii="宋体" w:hAnsi="宋体" w:hint="eastAsia"/>
                 <w:szCs w:val="20"/>
               </w:rPr>
-            </w:pPr>
+              <w:t>加速</w:t>
+            </w:r>
             <w:r>
               <w:rPr>
                 <w:rFonts w:ascii="宋体" w:hAnsi="宋体" w:hint="eastAsia"/>
                 <w:szCs w:val="20"/>
               </w:rPr>
-              <w:t>加速</w:t>
+              <w:t>:四叉树的加速</w:t>
             </w:r>
             <w:r>
               <w:rPr>
                 <w:rFonts w:ascii="宋体" w:hAnsi="宋体" w:hint="eastAsia"/>
                 <w:szCs w:val="20"/>
               </w:rPr>
-              <w:t>:四叉树的加速</w:t>
+              <w:t xml:space="preserve"> </w:t>
+            </w:r>
+            <w:r>
+              <w:rPr>
+                <w:rFonts w:ascii="Arial" w:hAnsi="Arial" w:cs="Arial"/>
+                <w:color w:val="61605E"/>
+                <w:shd w:val="clear" w:color="auto" w:fill="FFFFFF"/>
+              </w:rPr>
+              <w:t>Barnes-Hut</w:t>
+            </w:r>
+          </w:p>
+          <w:p>
+            <w:pPr>
+              <w:ind w:firstLineChars="200" w:firstLine="420"/>
+              <w:rPr>
+                <w:rFonts w:ascii="宋体" w:hAnsi="宋体"/>
+                <w:szCs w:val="20"/>
+              </w:rPr>
+            </w:pPr>
+          </w:p>
+          <w:p>
+            <w:pPr>
+              <w:ind w:firstLineChars="200" w:firstLine="420"/>
+              <w:rPr>
+                <w:rFonts w:ascii="宋体" w:hAnsi="宋体"/>
+                <w:szCs w:val="20"/>
+              </w:rPr>
+            </w:pPr>
+            <w:r>
+              <w:rPr>
+                <w:rFonts w:ascii="宋体" w:hAnsi="宋体" w:hint="eastAsia"/>
+                <w:szCs w:val="20"/>
+              </w:rPr>
+              <w:t>3）注意事项</w:t>
+            </w:r>
+          </w:p>
+          <w:p>
+            <w:pPr>
+              <w:ind w:firstLineChars="200" w:firstLine="420"/>
+              <w:rPr>
+                <w:rFonts w:ascii="宋体" w:hAnsi="宋体"/>
+                <w:szCs w:val="20"/>
+              </w:rPr>
+            </w:pPr>
+            <w:r>
+              <w:rPr>
+                <w:rFonts w:ascii="宋体" w:hAnsi="宋体" w:hint="eastAsia"/>
+                <w:szCs w:val="20"/>
+              </w:rPr>
+              <w:t xml:space="preserve"> </w:t>
+            </w:r>
+            <w:r>
+              <w:rPr>
+                <w:rFonts w:ascii="宋体" w:hAnsi="宋体"/>
+                <w:szCs w:val="20"/>
+              </w:rPr>
+              <w:t xml:space="preserve"> </w:t>
+            </w:r>
+          </w:p>
+          <w:p>
+            <w:pPr>
+              <w:ind w:firstLineChars="200" w:firstLine="420"/>
+              <w:rPr>
+                <w:rFonts w:ascii="宋体" w:hAnsi="宋体"/>
+                <w:szCs w:val="20"/>
+              </w:rPr>
+            </w:pPr>
+            <w:r>
+              <w:rPr>
+                <w:rFonts w:ascii="宋体" w:hAnsi="宋体" w:hint="eastAsia"/>
+                <w:szCs w:val="20"/>
+              </w:rPr>
+              <w:t xml:space="preserve"> </w:t>
+            </w:r>
+            <w:r>
+              <w:rPr>
+                <w:rFonts w:ascii="宋体" w:hAnsi="宋体"/>
+                <w:szCs w:val="20"/>
+              </w:rPr>
+              <w:t xml:space="preserve"> T</w:t>
+            </w:r>
+            <w:r>
+              <w:rPr>
+                <w:rFonts w:ascii="宋体" w:hAnsi="宋体" w:hint="eastAsia"/>
+                <w:szCs w:val="20"/>
+              </w:rPr>
+              <w:t>sne</w:t>
+            </w:r>
+            <w:r>
+              <w:rPr>
+                <w:rFonts w:ascii="宋体" w:hAnsi="宋体"/>
+                <w:szCs w:val="20"/>
+              </w:rPr>
+              <w:t xml:space="preserve"> </w:t>
+            </w:r>
+            <w:r>
+              <w:rPr>
+                <w:rFonts w:ascii="宋体" w:hAnsi="宋体" w:hint="eastAsia"/>
+                <w:szCs w:val="20"/>
+              </w:rPr>
+              <w:t>具有随机性：每次的实验结果都可能不一样高</w:t>
+            </w:r>
+          </w:p>
+          <w:p>
+            <w:pPr>
+              <w:ind w:firstLineChars="200" w:firstLine="420"/>
+              <w:rPr>
+                <w:rFonts w:ascii="宋体" w:hAnsi="宋体" w:hint="eastAsia"/>
+                <w:szCs w:val="20"/>
+              </w:rPr>
+            </w:pPr>
+            <w:r>
+              <w:rPr>
+                <w:rFonts w:ascii="宋体" w:hAnsi="宋体" w:hint="eastAsia"/>
+                <w:szCs w:val="20"/>
+              </w:rPr>
+              <w:t xml:space="preserve"> </w:t>
+            </w:r>
+            <w:r>
+              <w:rPr>
+                <w:rFonts w:ascii="宋体" w:hAnsi="宋体"/>
+                <w:szCs w:val="20"/>
+              </w:rPr>
+              <w:t xml:space="preserve"> I</w:t>
+            </w:r>
+            <w:r>
+              <w:rPr>
+                <w:rFonts w:ascii="宋体" w:hAnsi="宋体" w:hint="eastAsia"/>
+                <w:szCs w:val="20"/>
+              </w:rPr>
+              <w:t>ntrisic：如果数据经过t-sne后再2D平面上的效果不好，可能并不是算法不好，而是</w:t>
+            </w:r>
+            <w:r>
+              <w:rPr>
+                <w:rFonts w:ascii="宋体" w:hAnsi="宋体" w:hint="eastAsia"/>
+                <w:szCs w:val="20"/>
+              </w:rPr>
+              <w:t>数据本身的内在结构不足以在2D平面上表示</w:t>
             </w:r>
             <w:bookmarkStart w:id="0" w:name="_GoBack"/>
             <w:bookmarkEnd w:id="0"/>
@@ -6161,7 +5853,7 @@
             <w:pPr>
               <w:ind w:firstLineChars="200" w:firstLine="440"/>
               <w:rPr>
-                <w:rFonts w:ascii="宋体" w:hAnsi="宋体" w:cs="Arial" w:hint="eastAsia"/>
+                <w:rFonts w:ascii="宋体" w:hAnsi="宋体" w:cs="Arial"/>
                 <w:color w:val="404040"/>
                 <w:sz w:val="22"/>
                 <w:szCs w:val="24"/>
@@ -6333,6 +6025,7 @@
           <w:sz w:val="24"/>
           <w:szCs w:val="20"/>
         </w:rPr>
+        <w:lastRenderedPageBreak/>
         <w:t>附录</w:t>
       </w:r>
       <w:r>
@@ -7244,7 +6937,7 @@
 </file>
 
 <file path=customXml/itemProps1.xml><?xml version="1.0" encoding="utf-8"?>
-<ds:datastoreItem xmlns:ds="http://schemas.openxmlformats.org/officeDocument/2006/customXml" ds:itemID="{DCB20714-7598-4C3C-A9AE-007EA6266813}">
+<ds:datastoreItem xmlns:ds="http://schemas.openxmlformats.org/officeDocument/2006/customXml" ds:itemID="{1372E00C-7A46-4EAE-A17C-6A2A7880CEDF}">
   <ds:schemaRefs>
     <ds:schemaRef ds:uri="http://schemas.openxmlformats.org/officeDocument/2006/bibliography"/>
   </ds:schemaRefs>

</xml_diff>